<commit_message>
++fix + up report
</commit_message>
<xml_diff>
--- a/BaoCao.docx
+++ b/BaoCao.docx
@@ -76,8 +76,16 @@
       </w:r>
       <w:r>
         <w:rPr/>
-        <w:t>Địa chỉ Git: https://github.com/peakyblinders244/lettutor</w:t>
+        <w:t xml:space="preserve">Địa chỉ Git: </w:t>
       </w:r>
+      <w:hyperlink r:id="rId2">
+        <w:r>
+          <w:rPr>
+            <w:rStyle w:val="InternetLink"/>
+          </w:rPr>
+          <w:t>https://github.com/peakyblinders244/lettutor</w:t>
+        </w:r>
+      </w:hyperlink>
       <w:r>
         <w:rPr>
           <w:rFonts w:eastAsia="Tahoma" w:cs="Tahoma" w:ascii="Tahoma" w:hAnsi="Tahoma"/>
@@ -125,17 +133,17 @@
         <w:tblLook w:val="0000"/>
       </w:tblPr>
       <w:tblGrid>
-        <w:gridCol w:w="3537"/>
-        <w:gridCol w:w="827"/>
-        <w:gridCol w:w="1036"/>
-        <w:gridCol w:w="541"/>
+        <w:gridCol w:w="3536"/>
+        <w:gridCol w:w="828"/>
+        <w:gridCol w:w="1035"/>
+        <w:gridCol w:w="542"/>
         <w:gridCol w:w="3253"/>
       </w:tblGrid>
       <w:tr>
         <w:trPr/>
         <w:tc>
           <w:tcPr>
-            <w:tcW w:w="3537" w:type="dxa"/>
+            <w:tcW w:w="3536" w:type="dxa"/>
             <w:vMerge w:val="restart"/>
             <w:tcBorders>
               <w:top w:val="single" w:sz="4" w:space="0" w:color="000000"/>
@@ -170,7 +178,7 @@
         </w:tc>
         <w:tc>
           <w:tcPr>
-            <w:tcW w:w="827" w:type="dxa"/>
+            <w:tcW w:w="828" w:type="dxa"/>
             <w:tcBorders>
               <w:top w:val="single" w:sz="4" w:space="0" w:color="000000"/>
               <w:left w:val="single" w:sz="4" w:space="0" w:color="000000"/>
@@ -276,7 +284,7 @@
         <w:trPr/>
         <w:tc>
           <w:tcPr>
-            <w:tcW w:w="3537" w:type="dxa"/>
+            <w:tcW w:w="3536" w:type="dxa"/>
             <w:vMerge w:val="continue"/>
             <w:tcBorders>
               <w:top w:val="single" w:sz="4" w:space="0" w:color="000000"/>
@@ -315,7 +323,7 @@
         </w:tc>
         <w:tc>
           <w:tcPr>
-            <w:tcW w:w="827" w:type="dxa"/>
+            <w:tcW w:w="828" w:type="dxa"/>
             <w:tcBorders>
               <w:top w:val="single" w:sz="4" w:space="0" w:color="000000"/>
               <w:left w:val="single" w:sz="4" w:space="0" w:color="000000"/>
@@ -349,7 +357,7 @@
         </w:tc>
         <w:tc>
           <w:tcPr>
-            <w:tcW w:w="1036" w:type="dxa"/>
+            <w:tcW w:w="1035" w:type="dxa"/>
             <w:tcBorders>
               <w:top w:val="single" w:sz="4" w:space="0" w:color="000000"/>
               <w:left w:val="single" w:sz="4" w:space="0" w:color="000000"/>
@@ -383,7 +391,7 @@
         </w:tc>
         <w:tc>
           <w:tcPr>
-            <w:tcW w:w="541" w:type="dxa"/>
+            <w:tcW w:w="542" w:type="dxa"/>
             <w:tcBorders>
               <w:top w:val="single" w:sz="4" w:space="0" w:color="000000"/>
               <w:left w:val="single" w:sz="4" w:space="0" w:color="000000"/>
@@ -496,7 +504,7 @@
         <w:trPr/>
         <w:tc>
           <w:tcPr>
-            <w:tcW w:w="3537" w:type="dxa"/>
+            <w:tcW w:w="3536" w:type="dxa"/>
             <w:tcBorders>
               <w:top w:val="single" w:sz="18" w:space="0" w:color="000000"/>
               <w:left w:val="single" w:sz="4" w:space="0" w:color="000000"/>
@@ -527,7 +535,7 @@
         </w:tc>
         <w:tc>
           <w:tcPr>
-            <w:tcW w:w="827" w:type="dxa"/>
+            <w:tcW w:w="828" w:type="dxa"/>
             <w:tcBorders>
               <w:top w:val="single" w:sz="18" w:space="0" w:color="000000"/>
               <w:left w:val="single" w:sz="4" w:space="0" w:color="000000"/>
@@ -551,7 +559,7 @@
         </w:tc>
         <w:tc>
           <w:tcPr>
-            <w:tcW w:w="1036" w:type="dxa"/>
+            <w:tcW w:w="1035" w:type="dxa"/>
             <w:tcBorders>
               <w:top w:val="single" w:sz="18" w:space="0" w:color="000000"/>
               <w:left w:val="single" w:sz="4" w:space="0" w:color="000000"/>
@@ -583,7 +591,7 @@
         </w:tc>
         <w:tc>
           <w:tcPr>
-            <w:tcW w:w="541" w:type="dxa"/>
+            <w:tcW w:w="542" w:type="dxa"/>
             <w:tcBorders>
               <w:top w:val="single" w:sz="18" w:space="0" w:color="000000"/>
               <w:left w:val="single" w:sz="4" w:space="0" w:color="000000"/>
@@ -647,7 +655,7 @@
         <w:trPr/>
         <w:tc>
           <w:tcPr>
-            <w:tcW w:w="3537" w:type="dxa"/>
+            <w:tcW w:w="3536" w:type="dxa"/>
             <w:tcBorders>
               <w:top w:val="single" w:sz="4" w:space="0" w:color="000000"/>
               <w:left w:val="single" w:sz="4" w:space="0" w:color="000000"/>
@@ -678,7 +686,7 @@
         </w:tc>
         <w:tc>
           <w:tcPr>
-            <w:tcW w:w="827" w:type="dxa"/>
+            <w:tcW w:w="828" w:type="dxa"/>
             <w:tcBorders>
               <w:top w:val="single" w:sz="4" w:space="0" w:color="000000"/>
               <w:left w:val="single" w:sz="4" w:space="0" w:color="000000"/>
@@ -702,7 +710,7 @@
         </w:tc>
         <w:tc>
           <w:tcPr>
-            <w:tcW w:w="1036" w:type="dxa"/>
+            <w:tcW w:w="1035" w:type="dxa"/>
             <w:tcBorders>
               <w:top w:val="single" w:sz="4" w:space="0" w:color="000000"/>
               <w:left w:val="single" w:sz="4" w:space="0" w:color="000000"/>
@@ -726,7 +734,7 @@
         </w:tc>
         <w:tc>
           <w:tcPr>
-            <w:tcW w:w="541" w:type="dxa"/>
+            <w:tcW w:w="542" w:type="dxa"/>
             <w:tcBorders>
               <w:top w:val="single" w:sz="4" w:space="0" w:color="000000"/>
               <w:left w:val="single" w:sz="4" w:space="0" w:color="000000"/>
@@ -790,7 +798,7 @@
         <w:trPr/>
         <w:tc>
           <w:tcPr>
-            <w:tcW w:w="3537" w:type="dxa"/>
+            <w:tcW w:w="3536" w:type="dxa"/>
             <w:tcBorders>
               <w:top w:val="single" w:sz="4" w:space="0" w:color="000000"/>
               <w:left w:val="single" w:sz="4" w:space="0" w:color="000000"/>
@@ -821,7 +829,7 @@
         </w:tc>
         <w:tc>
           <w:tcPr>
-            <w:tcW w:w="827" w:type="dxa"/>
+            <w:tcW w:w="828" w:type="dxa"/>
             <w:tcBorders>
               <w:top w:val="single" w:sz="4" w:space="0" w:color="000000"/>
               <w:left w:val="single" w:sz="4" w:space="0" w:color="000000"/>
@@ -845,7 +853,7 @@
         </w:tc>
         <w:tc>
           <w:tcPr>
-            <w:tcW w:w="1036" w:type="dxa"/>
+            <w:tcW w:w="1035" w:type="dxa"/>
             <w:tcBorders>
               <w:top w:val="single" w:sz="4" w:space="0" w:color="000000"/>
               <w:left w:val="single" w:sz="4" w:space="0" w:color="000000"/>
@@ -869,7 +877,7 @@
         </w:tc>
         <w:tc>
           <w:tcPr>
-            <w:tcW w:w="541" w:type="dxa"/>
+            <w:tcW w:w="542" w:type="dxa"/>
             <w:tcBorders>
               <w:top w:val="single" w:sz="4" w:space="0" w:color="000000"/>
               <w:left w:val="single" w:sz="4" w:space="0" w:color="000000"/>
@@ -932,7 +940,7 @@
         <w:trPr/>
         <w:tc>
           <w:tcPr>
-            <w:tcW w:w="3537" w:type="dxa"/>
+            <w:tcW w:w="3536" w:type="dxa"/>
             <w:tcBorders>
               <w:top w:val="single" w:sz="4" w:space="0" w:color="000000"/>
               <w:left w:val="single" w:sz="4" w:space="0" w:color="000000"/>
@@ -963,7 +971,7 @@
         </w:tc>
         <w:tc>
           <w:tcPr>
-            <w:tcW w:w="827" w:type="dxa"/>
+            <w:tcW w:w="828" w:type="dxa"/>
             <w:tcBorders>
               <w:top w:val="single" w:sz="4" w:space="0" w:color="000000"/>
               <w:left w:val="single" w:sz="4" w:space="0" w:color="000000"/>
@@ -987,7 +995,7 @@
         </w:tc>
         <w:tc>
           <w:tcPr>
-            <w:tcW w:w="1036" w:type="dxa"/>
+            <w:tcW w:w="1035" w:type="dxa"/>
             <w:tcBorders>
               <w:top w:val="single" w:sz="4" w:space="0" w:color="000000"/>
               <w:left w:val="single" w:sz="4" w:space="0" w:color="000000"/>
@@ -1011,7 +1019,7 @@
         </w:tc>
         <w:tc>
           <w:tcPr>
-            <w:tcW w:w="541" w:type="dxa"/>
+            <w:tcW w:w="542" w:type="dxa"/>
             <w:tcBorders>
               <w:top w:val="single" w:sz="4" w:space="0" w:color="000000"/>
               <w:left w:val="single" w:sz="4" w:space="0" w:color="000000"/>
@@ -1060,13 +1068,17 @@
                 <w:szCs w:val="20"/>
               </w:rPr>
             </w:pPr>
-            <w:r>
-              <w:rPr>
-                <w:rFonts w:eastAsia="Tahoma" w:cs="Tahoma" w:ascii="Tahoma" w:hAnsi="Tahoma"/>
-                <w:sz w:val="20"/>
-                <w:szCs w:val="20"/>
-              </w:rPr>
-            </w:r>
+            <w:hyperlink r:id="rId3">
+              <w:r>
+                <w:rPr>
+                  <w:rStyle w:val="InternetLink"/>
+                  <w:rFonts w:eastAsia="Tahoma" w:cs="Tahoma" w:ascii="Tahoma" w:hAnsi="Tahoma"/>
+                  <w:sz w:val="20"/>
+                  <w:szCs w:val="20"/>
+                </w:rPr>
+                <w:t>https://www.youtube.com/watch?v=OAiAuw1JQCU</w:t>
+              </w:r>
+            </w:hyperlink>
           </w:p>
         </w:tc>
       </w:tr>
@@ -1074,7 +1086,7 @@
         <w:trPr/>
         <w:tc>
           <w:tcPr>
-            <w:tcW w:w="3537" w:type="dxa"/>
+            <w:tcW w:w="3536" w:type="dxa"/>
             <w:tcBorders>
               <w:top w:val="single" w:sz="4" w:space="0" w:color="000000"/>
               <w:left w:val="single" w:sz="4" w:space="0" w:color="000000"/>
@@ -1105,7 +1117,7 @@
         </w:tc>
         <w:tc>
           <w:tcPr>
-            <w:tcW w:w="827" w:type="dxa"/>
+            <w:tcW w:w="828" w:type="dxa"/>
             <w:tcBorders>
               <w:top w:val="single" w:sz="4" w:space="0" w:color="000000"/>
               <w:left w:val="single" w:sz="4" w:space="0" w:color="000000"/>
@@ -1129,7 +1141,7 @@
         </w:tc>
         <w:tc>
           <w:tcPr>
-            <w:tcW w:w="1036" w:type="dxa"/>
+            <w:tcW w:w="1035" w:type="dxa"/>
             <w:tcBorders>
               <w:top w:val="single" w:sz="4" w:space="0" w:color="000000"/>
               <w:left w:val="single" w:sz="4" w:space="0" w:color="000000"/>
@@ -1153,7 +1165,7 @@
         </w:tc>
         <w:tc>
           <w:tcPr>
-            <w:tcW w:w="541" w:type="dxa"/>
+            <w:tcW w:w="542" w:type="dxa"/>
             <w:tcBorders>
               <w:top w:val="single" w:sz="4" w:space="0" w:color="000000"/>
               <w:left w:val="single" w:sz="4" w:space="0" w:color="000000"/>
@@ -1253,7 +1265,7 @@
         <w:trPr/>
         <w:tc>
           <w:tcPr>
-            <w:tcW w:w="3537" w:type="dxa"/>
+            <w:tcW w:w="3536" w:type="dxa"/>
             <w:tcBorders>
               <w:top w:val="single" w:sz="18" w:space="0" w:color="000000"/>
               <w:left w:val="single" w:sz="4" w:space="0" w:color="000000"/>
@@ -1286,7 +1298,7 @@
         </w:tc>
         <w:tc>
           <w:tcPr>
-            <w:tcW w:w="827" w:type="dxa"/>
+            <w:tcW w:w="828" w:type="dxa"/>
             <w:tcBorders>
               <w:top w:val="single" w:sz="18" w:space="0" w:color="000000"/>
               <w:left w:val="single" w:sz="4" w:space="0" w:color="000000"/>
@@ -1314,7 +1326,7 @@
         </w:tc>
         <w:tc>
           <w:tcPr>
-            <w:tcW w:w="1036" w:type="dxa"/>
+            <w:tcW w:w="1035" w:type="dxa"/>
             <w:tcBorders>
               <w:top w:val="single" w:sz="18" w:space="0" w:color="000000"/>
               <w:left w:val="single" w:sz="4" w:space="0" w:color="000000"/>
@@ -1342,7 +1354,7 @@
         </w:tc>
         <w:tc>
           <w:tcPr>
-            <w:tcW w:w="541" w:type="dxa"/>
+            <w:tcW w:w="542" w:type="dxa"/>
             <w:tcBorders>
               <w:top w:val="single" w:sz="18" w:space="0" w:color="000000"/>
               <w:left w:val="single" w:sz="4" w:space="0" w:color="000000"/>
@@ -1409,7 +1421,7 @@
         <w:trPr/>
         <w:tc>
           <w:tcPr>
-            <w:tcW w:w="3537" w:type="dxa"/>
+            <w:tcW w:w="3536" w:type="dxa"/>
             <w:tcBorders>
               <w:top w:val="single" w:sz="4" w:space="0" w:color="000000"/>
               <w:left w:val="single" w:sz="4" w:space="0" w:color="000000"/>
@@ -1440,7 +1452,7 @@
         </w:tc>
         <w:tc>
           <w:tcPr>
-            <w:tcW w:w="827" w:type="dxa"/>
+            <w:tcW w:w="828" w:type="dxa"/>
             <w:tcBorders>
               <w:top w:val="single" w:sz="4" w:space="0" w:color="000000"/>
               <w:left w:val="single" w:sz="4" w:space="0" w:color="000000"/>
@@ -1464,7 +1476,7 @@
         </w:tc>
         <w:tc>
           <w:tcPr>
-            <w:tcW w:w="1036" w:type="dxa"/>
+            <w:tcW w:w="1035" w:type="dxa"/>
             <w:tcBorders>
               <w:top w:val="single" w:sz="4" w:space="0" w:color="000000"/>
               <w:left w:val="single" w:sz="4" w:space="0" w:color="000000"/>
@@ -1488,7 +1500,7 @@
         </w:tc>
         <w:tc>
           <w:tcPr>
-            <w:tcW w:w="541" w:type="dxa"/>
+            <w:tcW w:w="542" w:type="dxa"/>
             <w:tcBorders>
               <w:top w:val="single" w:sz="4" w:space="0" w:color="000000"/>
               <w:left w:val="single" w:sz="4" w:space="0" w:color="000000"/>
@@ -1551,7 +1563,7 @@
         <w:trPr/>
         <w:tc>
           <w:tcPr>
-            <w:tcW w:w="3537" w:type="dxa"/>
+            <w:tcW w:w="3536" w:type="dxa"/>
             <w:tcBorders>
               <w:top w:val="single" w:sz="4" w:space="0" w:color="000000"/>
               <w:left w:val="single" w:sz="4" w:space="0" w:color="000000"/>
@@ -1582,7 +1594,7 @@
         </w:tc>
         <w:tc>
           <w:tcPr>
-            <w:tcW w:w="827" w:type="dxa"/>
+            <w:tcW w:w="828" w:type="dxa"/>
             <w:tcBorders>
               <w:top w:val="single" w:sz="4" w:space="0" w:color="000000"/>
               <w:left w:val="single" w:sz="4" w:space="0" w:color="000000"/>
@@ -1606,7 +1618,7 @@
         </w:tc>
         <w:tc>
           <w:tcPr>
-            <w:tcW w:w="1036" w:type="dxa"/>
+            <w:tcW w:w="1035" w:type="dxa"/>
             <w:tcBorders>
               <w:top w:val="single" w:sz="4" w:space="0" w:color="000000"/>
               <w:left w:val="single" w:sz="4" w:space="0" w:color="000000"/>
@@ -1630,7 +1642,7 @@
         </w:tc>
         <w:tc>
           <w:tcPr>
-            <w:tcW w:w="541" w:type="dxa"/>
+            <w:tcW w:w="542" w:type="dxa"/>
             <w:tcBorders>
               <w:top w:val="single" w:sz="4" w:space="0" w:color="000000"/>
               <w:left w:val="single" w:sz="4" w:space="0" w:color="000000"/>
@@ -1693,7 +1705,7 @@
         <w:trPr/>
         <w:tc>
           <w:tcPr>
-            <w:tcW w:w="3537" w:type="dxa"/>
+            <w:tcW w:w="3536" w:type="dxa"/>
             <w:tcBorders>
               <w:top w:val="single" w:sz="4" w:space="0" w:color="000000"/>
               <w:left w:val="single" w:sz="4" w:space="0" w:color="000000"/>
@@ -1726,7 +1738,7 @@
         </w:tc>
         <w:tc>
           <w:tcPr>
-            <w:tcW w:w="827" w:type="dxa"/>
+            <w:tcW w:w="828" w:type="dxa"/>
             <w:tcBorders>
               <w:top w:val="single" w:sz="4" w:space="0" w:color="000000"/>
               <w:left w:val="single" w:sz="4" w:space="0" w:color="000000"/>
@@ -1754,7 +1766,7 @@
         </w:tc>
         <w:tc>
           <w:tcPr>
-            <w:tcW w:w="1036" w:type="dxa"/>
+            <w:tcW w:w="1035" w:type="dxa"/>
             <w:tcBorders>
               <w:top w:val="single" w:sz="4" w:space="0" w:color="000000"/>
               <w:left w:val="single" w:sz="4" w:space="0" w:color="000000"/>
@@ -1782,7 +1794,7 @@
         </w:tc>
         <w:tc>
           <w:tcPr>
-            <w:tcW w:w="541" w:type="dxa"/>
+            <w:tcW w:w="542" w:type="dxa"/>
             <w:tcBorders>
               <w:top w:val="single" w:sz="4" w:space="0" w:color="000000"/>
               <w:left w:val="single" w:sz="4" w:space="0" w:color="000000"/>
@@ -1849,7 +1861,7 @@
         <w:trPr/>
         <w:tc>
           <w:tcPr>
-            <w:tcW w:w="3537" w:type="dxa"/>
+            <w:tcW w:w="3536" w:type="dxa"/>
             <w:tcBorders>
               <w:top w:val="single" w:sz="4" w:space="0" w:color="000000"/>
               <w:left w:val="single" w:sz="4" w:space="0" w:color="000000"/>
@@ -1882,7 +1894,7 @@
         </w:tc>
         <w:tc>
           <w:tcPr>
-            <w:tcW w:w="827" w:type="dxa"/>
+            <w:tcW w:w="828" w:type="dxa"/>
             <w:tcBorders>
               <w:top w:val="single" w:sz="4" w:space="0" w:color="000000"/>
               <w:left w:val="single" w:sz="4" w:space="0" w:color="000000"/>
@@ -1910,7 +1922,7 @@
         </w:tc>
         <w:tc>
           <w:tcPr>
-            <w:tcW w:w="1036" w:type="dxa"/>
+            <w:tcW w:w="1035" w:type="dxa"/>
             <w:tcBorders>
               <w:top w:val="single" w:sz="4" w:space="0" w:color="000000"/>
               <w:left w:val="single" w:sz="4" w:space="0" w:color="000000"/>
@@ -1938,7 +1950,7 @@
         </w:tc>
         <w:tc>
           <w:tcPr>
-            <w:tcW w:w="541" w:type="dxa"/>
+            <w:tcW w:w="542" w:type="dxa"/>
             <w:tcBorders>
               <w:top w:val="single" w:sz="4" w:space="0" w:color="000000"/>
               <w:left w:val="single" w:sz="4" w:space="0" w:color="000000"/>
@@ -2005,7 +2017,7 @@
         <w:trPr/>
         <w:tc>
           <w:tcPr>
-            <w:tcW w:w="3537" w:type="dxa"/>
+            <w:tcW w:w="3536" w:type="dxa"/>
             <w:tcBorders>
               <w:top w:val="single" w:sz="4" w:space="0" w:color="000000"/>
               <w:left w:val="single" w:sz="4" w:space="0" w:color="000000"/>
@@ -2036,7 +2048,7 @@
         </w:tc>
         <w:tc>
           <w:tcPr>
-            <w:tcW w:w="827" w:type="dxa"/>
+            <w:tcW w:w="828" w:type="dxa"/>
             <w:tcBorders>
               <w:top w:val="single" w:sz="4" w:space="0" w:color="000000"/>
               <w:left w:val="single" w:sz="4" w:space="0" w:color="000000"/>
@@ -2060,7 +2072,7 @@
         </w:tc>
         <w:tc>
           <w:tcPr>
-            <w:tcW w:w="1036" w:type="dxa"/>
+            <w:tcW w:w="1035" w:type="dxa"/>
             <w:tcBorders>
               <w:top w:val="single" w:sz="4" w:space="0" w:color="000000"/>
               <w:left w:val="single" w:sz="4" w:space="0" w:color="000000"/>
@@ -2078,21 +2090,13 @@
             </w:pPr>
             <w:r>
               <w:rPr/>
-              <w:t>-</w:t>
-            </w:r>
-            <w:r>
-              <w:rPr/>
-              <w:t>0.</w:t>
-            </w:r>
-            <w:r>
-              <w:rPr/>
-              <w:t>25</w:t>
-            </w:r>
-          </w:p>
-        </w:tc>
-        <w:tc>
-          <w:tcPr>
-            <w:tcW w:w="541" w:type="dxa"/>
+              <w:t>-0.25</w:t>
+            </w:r>
+          </w:p>
+        </w:tc>
+        <w:tc>
+          <w:tcPr>
+            <w:tcW w:w="542" w:type="dxa"/>
             <w:tcBorders>
               <w:top w:val="single" w:sz="4" w:space="0" w:color="000000"/>
               <w:left w:val="single" w:sz="4" w:space="0" w:color="000000"/>
@@ -2155,7 +2159,7 @@
         <w:trPr/>
         <w:tc>
           <w:tcPr>
-            <w:tcW w:w="3537" w:type="dxa"/>
+            <w:tcW w:w="3536" w:type="dxa"/>
             <w:tcBorders>
               <w:top w:val="single" w:sz="4" w:space="0" w:color="000000"/>
               <w:left w:val="single" w:sz="4" w:space="0" w:color="000000"/>
@@ -2186,7 +2190,7 @@
         </w:tc>
         <w:tc>
           <w:tcPr>
-            <w:tcW w:w="827" w:type="dxa"/>
+            <w:tcW w:w="828" w:type="dxa"/>
             <w:tcBorders>
               <w:top w:val="single" w:sz="4" w:space="0" w:color="000000"/>
               <w:left w:val="single" w:sz="4" w:space="0" w:color="000000"/>
@@ -2210,7 +2214,7 @@
         </w:tc>
         <w:tc>
           <w:tcPr>
-            <w:tcW w:w="1036" w:type="dxa"/>
+            <w:tcW w:w="1035" w:type="dxa"/>
             <w:tcBorders>
               <w:top w:val="single" w:sz="4" w:space="0" w:color="000000"/>
               <w:left w:val="single" w:sz="4" w:space="0" w:color="000000"/>
@@ -2228,21 +2232,13 @@
             </w:pPr>
             <w:r>
               <w:rPr/>
-              <w:t>-</w:t>
-            </w:r>
-            <w:r>
-              <w:rPr/>
-              <w:t>0.2</w:t>
-            </w:r>
-            <w:r>
-              <w:rPr/>
-              <w:t>5</w:t>
-            </w:r>
-          </w:p>
-        </w:tc>
-        <w:tc>
-          <w:tcPr>
-            <w:tcW w:w="541" w:type="dxa"/>
+              <w:t>-0.25</w:t>
+            </w:r>
+          </w:p>
+        </w:tc>
+        <w:tc>
+          <w:tcPr>
+            <w:tcW w:w="542" w:type="dxa"/>
             <w:tcBorders>
               <w:top w:val="single" w:sz="4" w:space="0" w:color="000000"/>
               <w:left w:val="single" w:sz="4" w:space="0" w:color="000000"/>
@@ -2342,7 +2338,7 @@
         <w:trPr/>
         <w:tc>
           <w:tcPr>
-            <w:tcW w:w="3537" w:type="dxa"/>
+            <w:tcW w:w="3536" w:type="dxa"/>
             <w:tcBorders>
               <w:top w:val="single" w:sz="4" w:space="0" w:color="000000"/>
               <w:left w:val="single" w:sz="4" w:space="0" w:color="000000"/>
@@ -2375,7 +2371,7 @@
         </w:tc>
         <w:tc>
           <w:tcPr>
-            <w:tcW w:w="827" w:type="dxa"/>
+            <w:tcW w:w="828" w:type="dxa"/>
             <w:tcBorders>
               <w:top w:val="single" w:sz="4" w:space="0" w:color="000000"/>
               <w:left w:val="single" w:sz="4" w:space="0" w:color="000000"/>
@@ -2403,7 +2399,7 @@
         </w:tc>
         <w:tc>
           <w:tcPr>
-            <w:tcW w:w="1036" w:type="dxa"/>
+            <w:tcW w:w="1035" w:type="dxa"/>
             <w:tcBorders>
               <w:top w:val="single" w:sz="4" w:space="0" w:color="000000"/>
               <w:left w:val="single" w:sz="4" w:space="0" w:color="000000"/>
@@ -2431,7 +2427,7 @@
         </w:tc>
         <w:tc>
           <w:tcPr>
-            <w:tcW w:w="541" w:type="dxa"/>
+            <w:tcW w:w="542" w:type="dxa"/>
             <w:tcBorders>
               <w:top w:val="single" w:sz="4" w:space="0" w:color="000000"/>
               <w:left w:val="single" w:sz="4" w:space="0" w:color="000000"/>
@@ -2499,7 +2495,7 @@
         <w:trPr/>
         <w:tc>
           <w:tcPr>
-            <w:tcW w:w="3537" w:type="dxa"/>
+            <w:tcW w:w="3536" w:type="dxa"/>
             <w:tcBorders>
               <w:top w:val="single" w:sz="4" w:space="0" w:color="000000"/>
               <w:left w:val="single" w:sz="4" w:space="0" w:color="000000"/>
@@ -2532,7 +2528,7 @@
         </w:tc>
         <w:tc>
           <w:tcPr>
-            <w:tcW w:w="827" w:type="dxa"/>
+            <w:tcW w:w="828" w:type="dxa"/>
             <w:tcBorders>
               <w:top w:val="single" w:sz="4" w:space="0" w:color="000000"/>
               <w:left w:val="single" w:sz="4" w:space="0" w:color="000000"/>
@@ -2563,7 +2559,7 @@
         </w:tc>
         <w:tc>
           <w:tcPr>
-            <w:tcW w:w="1036" w:type="dxa"/>
+            <w:tcW w:w="1035" w:type="dxa"/>
             <w:tcBorders>
               <w:top w:val="single" w:sz="4" w:space="0" w:color="000000"/>
               <w:left w:val="single" w:sz="4" w:space="0" w:color="000000"/>
@@ -2597,7 +2593,7 @@
         </w:tc>
         <w:tc>
           <w:tcPr>
-            <w:tcW w:w="541" w:type="dxa"/>
+            <w:tcW w:w="542" w:type="dxa"/>
             <w:tcBorders>
               <w:top w:val="single" w:sz="4" w:space="0" w:color="000000"/>
               <w:left w:val="single" w:sz="4" w:space="0" w:color="000000"/>
@@ -2664,7 +2660,7 @@
         <w:trPr/>
         <w:tc>
           <w:tcPr>
-            <w:tcW w:w="3537" w:type="dxa"/>
+            <w:tcW w:w="3536" w:type="dxa"/>
             <w:tcBorders>
               <w:top w:val="single" w:sz="4" w:space="0" w:color="000000"/>
               <w:left w:val="single" w:sz="4" w:space="0" w:color="000000"/>
@@ -2699,7 +2695,7 @@
         </w:tc>
         <w:tc>
           <w:tcPr>
-            <w:tcW w:w="827" w:type="dxa"/>
+            <w:tcW w:w="828" w:type="dxa"/>
             <w:tcBorders>
               <w:top w:val="single" w:sz="4" w:space="0" w:color="000000"/>
               <w:left w:val="single" w:sz="4" w:space="0" w:color="000000"/>
@@ -2723,7 +2719,7 @@
         </w:tc>
         <w:tc>
           <w:tcPr>
-            <w:tcW w:w="1036" w:type="dxa"/>
+            <w:tcW w:w="1035" w:type="dxa"/>
             <w:tcBorders>
               <w:top w:val="single" w:sz="4" w:space="0" w:color="000000"/>
               <w:left w:val="single" w:sz="4" w:space="0" w:color="000000"/>
@@ -2755,7 +2751,7 @@
         </w:tc>
         <w:tc>
           <w:tcPr>
-            <w:tcW w:w="541" w:type="dxa"/>
+            <w:tcW w:w="542" w:type="dxa"/>
             <w:tcBorders>
               <w:top w:val="single" w:sz="4" w:space="0" w:color="000000"/>
               <w:left w:val="single" w:sz="4" w:space="0" w:color="000000"/>
@@ -2818,7 +2814,7 @@
         <w:trPr/>
         <w:tc>
           <w:tcPr>
-            <w:tcW w:w="3537" w:type="dxa"/>
+            <w:tcW w:w="3536" w:type="dxa"/>
             <w:tcBorders>
               <w:top w:val="single" w:sz="4" w:space="0" w:color="000000"/>
               <w:left w:val="single" w:sz="4" w:space="0" w:color="000000"/>
@@ -2853,7 +2849,7 @@
         </w:tc>
         <w:tc>
           <w:tcPr>
-            <w:tcW w:w="827" w:type="dxa"/>
+            <w:tcW w:w="828" w:type="dxa"/>
             <w:tcBorders>
               <w:top w:val="single" w:sz="4" w:space="0" w:color="000000"/>
               <w:left w:val="single" w:sz="4" w:space="0" w:color="000000"/>
@@ -2876,38 +2872,38 @@
         </w:tc>
         <w:tc>
           <w:tcPr>
-            <w:tcW w:w="1036" w:type="dxa"/>
-            <w:tcBorders>
-              <w:top w:val="single" w:sz="4" w:space="0" w:color="000000"/>
-              <w:left w:val="single" w:sz="4" w:space="0" w:color="000000"/>
-              <w:bottom w:val="single" w:sz="4" w:space="0" w:color="000000"/>
-              <w:right w:val="single" w:sz="4" w:space="0" w:color="000000"/>
-            </w:tcBorders>
-          </w:tcPr>
-          <w:p>
-            <w:pPr>
-              <w:pStyle w:val="LOnormal"/>
-              <w:widowControl w:val="false"/>
-              <w:spacing w:lineRule="auto" w:line="240" w:before="144" w:after="144"/>
-              <w:jc w:val="center"/>
-              <w:rPr>
-                <w:rFonts w:ascii="Tahoma" w:hAnsi="Tahoma" w:eastAsia="Tahoma" w:cs="Tahoma"/>
-                <w:sz w:val="20"/>
-                <w:szCs w:val="20"/>
-              </w:rPr>
-            </w:pPr>
-            <w:r>
-              <w:rPr>
-                <w:rFonts w:eastAsia="Tahoma" w:cs="Tahoma" w:ascii="Tahoma" w:hAnsi="Tahoma"/>
-                <w:sz w:val="20"/>
-                <w:szCs w:val="20"/>
-              </w:rPr>
-            </w:r>
-          </w:p>
-        </w:tc>
-        <w:tc>
-          <w:tcPr>
-            <w:tcW w:w="541" w:type="dxa"/>
+            <w:tcW w:w="1035" w:type="dxa"/>
+            <w:tcBorders>
+              <w:top w:val="single" w:sz="4" w:space="0" w:color="000000"/>
+              <w:left w:val="single" w:sz="4" w:space="0" w:color="000000"/>
+              <w:bottom w:val="single" w:sz="4" w:space="0" w:color="000000"/>
+              <w:right w:val="single" w:sz="4" w:space="0" w:color="000000"/>
+            </w:tcBorders>
+          </w:tcPr>
+          <w:p>
+            <w:pPr>
+              <w:pStyle w:val="LOnormal"/>
+              <w:widowControl w:val="false"/>
+              <w:spacing w:lineRule="auto" w:line="240" w:before="144" w:after="144"/>
+              <w:jc w:val="center"/>
+              <w:rPr>
+                <w:rFonts w:ascii="Tahoma" w:hAnsi="Tahoma" w:eastAsia="Tahoma" w:cs="Tahoma"/>
+                <w:sz w:val="20"/>
+                <w:szCs w:val="20"/>
+              </w:rPr>
+            </w:pPr>
+            <w:r>
+              <w:rPr>
+                <w:rFonts w:eastAsia="Tahoma" w:cs="Tahoma" w:ascii="Tahoma" w:hAnsi="Tahoma"/>
+                <w:sz w:val="20"/>
+                <w:szCs w:val="20"/>
+              </w:rPr>
+            </w:r>
+          </w:p>
+        </w:tc>
+        <w:tc>
+          <w:tcPr>
+            <w:tcW w:w="542" w:type="dxa"/>
             <w:tcBorders>
               <w:top w:val="single" w:sz="4" w:space="0" w:color="000000"/>
               <w:left w:val="single" w:sz="4" w:space="0" w:color="000000"/>
@@ -2970,7 +2966,7 @@
         <w:trPr/>
         <w:tc>
           <w:tcPr>
-            <w:tcW w:w="3537" w:type="dxa"/>
+            <w:tcW w:w="3536" w:type="dxa"/>
             <w:tcBorders>
               <w:top w:val="single" w:sz="4" w:space="0" w:color="000000"/>
               <w:left w:val="single" w:sz="4" w:space="0" w:color="000000"/>
@@ -3003,7 +2999,7 @@
         </w:tc>
         <w:tc>
           <w:tcPr>
-            <w:tcW w:w="827" w:type="dxa"/>
+            <w:tcW w:w="828" w:type="dxa"/>
             <w:tcBorders>
               <w:top w:val="single" w:sz="4" w:space="0" w:color="000000"/>
               <w:left w:val="single" w:sz="4" w:space="0" w:color="000000"/>
@@ -3031,7 +3027,7 @@
         </w:tc>
         <w:tc>
           <w:tcPr>
-            <w:tcW w:w="1036" w:type="dxa"/>
+            <w:tcW w:w="1035" w:type="dxa"/>
             <w:tcBorders>
               <w:top w:val="single" w:sz="4" w:space="0" w:color="000000"/>
               <w:left w:val="single" w:sz="4" w:space="0" w:color="000000"/>
@@ -3065,7 +3061,7 @@
         </w:tc>
         <w:tc>
           <w:tcPr>
-            <w:tcW w:w="541" w:type="dxa"/>
+            <w:tcW w:w="542" w:type="dxa"/>
             <w:tcBorders>
               <w:top w:val="single" w:sz="4" w:space="0" w:color="000000"/>
               <w:left w:val="single" w:sz="4" w:space="0" w:color="000000"/>
@@ -3133,7 +3129,7 @@
         <w:trPr/>
         <w:tc>
           <w:tcPr>
-            <w:tcW w:w="3537" w:type="dxa"/>
+            <w:tcW w:w="3536" w:type="dxa"/>
             <w:tcBorders>
               <w:top w:val="single" w:sz="4" w:space="0" w:color="000000"/>
               <w:left w:val="single" w:sz="4" w:space="0" w:color="000000"/>
@@ -3164,7 +3160,7 @@
         </w:tc>
         <w:tc>
           <w:tcPr>
-            <w:tcW w:w="827" w:type="dxa"/>
+            <w:tcW w:w="828" w:type="dxa"/>
             <w:tcBorders>
               <w:top w:val="single" w:sz="4" w:space="0" w:color="000000"/>
               <w:left w:val="single" w:sz="4" w:space="0" w:color="000000"/>
@@ -3192,7 +3188,7 @@
         </w:tc>
         <w:tc>
           <w:tcPr>
-            <w:tcW w:w="1036" w:type="dxa"/>
+            <w:tcW w:w="1035" w:type="dxa"/>
             <w:tcBorders>
               <w:top w:val="single" w:sz="4" w:space="0" w:color="000000"/>
               <w:left w:val="single" w:sz="4" w:space="0" w:color="000000"/>
@@ -3224,7 +3220,7 @@
         </w:tc>
         <w:tc>
           <w:tcPr>
-            <w:tcW w:w="541" w:type="dxa"/>
+            <w:tcW w:w="542" w:type="dxa"/>
             <w:tcBorders>
               <w:top w:val="single" w:sz="4" w:space="0" w:color="000000"/>
               <w:left w:val="single" w:sz="4" w:space="0" w:color="000000"/>
@@ -3287,7 +3283,7 @@
         <w:trPr/>
         <w:tc>
           <w:tcPr>
-            <w:tcW w:w="3537" w:type="dxa"/>
+            <w:tcW w:w="3536" w:type="dxa"/>
             <w:tcBorders>
               <w:top w:val="single" w:sz="4" w:space="0" w:color="000000"/>
               <w:left w:val="single" w:sz="4" w:space="0" w:color="000000"/>
@@ -3318,7 +3314,7 @@
         </w:tc>
         <w:tc>
           <w:tcPr>
-            <w:tcW w:w="827" w:type="dxa"/>
+            <w:tcW w:w="828" w:type="dxa"/>
             <w:tcBorders>
               <w:top w:val="single" w:sz="4" w:space="0" w:color="000000"/>
               <w:left w:val="single" w:sz="4" w:space="0" w:color="000000"/>
@@ -3342,7 +3338,7 @@
         </w:tc>
         <w:tc>
           <w:tcPr>
-            <w:tcW w:w="1036" w:type="dxa"/>
+            <w:tcW w:w="1035" w:type="dxa"/>
             <w:tcBorders>
               <w:top w:val="single" w:sz="4" w:space="0" w:color="000000"/>
               <w:left w:val="single" w:sz="4" w:space="0" w:color="000000"/>
@@ -3374,7 +3370,7 @@
         </w:tc>
         <w:tc>
           <w:tcPr>
-            <w:tcW w:w="541" w:type="dxa"/>
+            <w:tcW w:w="542" w:type="dxa"/>
             <w:tcBorders>
               <w:top w:val="single" w:sz="4" w:space="0" w:color="000000"/>
               <w:left w:val="single" w:sz="4" w:space="0" w:color="000000"/>
@@ -3437,7 +3433,7 @@
         <w:trPr/>
         <w:tc>
           <w:tcPr>
-            <w:tcW w:w="3537" w:type="dxa"/>
+            <w:tcW w:w="3536" w:type="dxa"/>
             <w:tcBorders>
               <w:top w:val="single" w:sz="4" w:space="0" w:color="000000"/>
               <w:left w:val="single" w:sz="4" w:space="0" w:color="000000"/>
@@ -3468,7 +3464,7 @@
         </w:tc>
         <w:tc>
           <w:tcPr>
-            <w:tcW w:w="827" w:type="dxa"/>
+            <w:tcW w:w="828" w:type="dxa"/>
             <w:tcBorders>
               <w:top w:val="single" w:sz="4" w:space="0" w:color="000000"/>
               <w:left w:val="single" w:sz="4" w:space="0" w:color="000000"/>
@@ -3496,7 +3492,7 @@
         </w:tc>
         <w:tc>
           <w:tcPr>
-            <w:tcW w:w="1036" w:type="dxa"/>
+            <w:tcW w:w="1035" w:type="dxa"/>
             <w:tcBorders>
               <w:top w:val="single" w:sz="4" w:space="0" w:color="000000"/>
               <w:left w:val="single" w:sz="4" w:space="0" w:color="000000"/>
@@ -3528,7 +3524,7 @@
         </w:tc>
         <w:tc>
           <w:tcPr>
-            <w:tcW w:w="541" w:type="dxa"/>
+            <w:tcW w:w="542" w:type="dxa"/>
             <w:tcBorders>
               <w:top w:val="single" w:sz="4" w:space="0" w:color="000000"/>
               <w:left w:val="single" w:sz="4" w:space="0" w:color="000000"/>
@@ -3592,7 +3588,7 @@
         <w:trPr/>
         <w:tc>
           <w:tcPr>
-            <w:tcW w:w="3537" w:type="dxa"/>
+            <w:tcW w:w="3536" w:type="dxa"/>
             <w:tcBorders>
               <w:top w:val="single" w:sz="4" w:space="0" w:color="000000"/>
               <w:left w:val="single" w:sz="4" w:space="0" w:color="000000"/>
@@ -3625,7 +3621,7 @@
         </w:tc>
         <w:tc>
           <w:tcPr>
-            <w:tcW w:w="827" w:type="dxa"/>
+            <w:tcW w:w="828" w:type="dxa"/>
             <w:tcBorders>
               <w:top w:val="single" w:sz="4" w:space="0" w:color="000000"/>
               <w:left w:val="single" w:sz="4" w:space="0" w:color="000000"/>
@@ -3653,7 +3649,7 @@
         </w:tc>
         <w:tc>
           <w:tcPr>
-            <w:tcW w:w="1036" w:type="dxa"/>
+            <w:tcW w:w="1035" w:type="dxa"/>
             <w:tcBorders>
               <w:top w:val="single" w:sz="4" w:space="0" w:color="000000"/>
               <w:left w:val="single" w:sz="4" w:space="0" w:color="000000"/>
@@ -3687,7 +3683,7 @@
         </w:tc>
         <w:tc>
           <w:tcPr>
-            <w:tcW w:w="541" w:type="dxa"/>
+            <w:tcW w:w="542" w:type="dxa"/>
             <w:tcBorders>
               <w:top w:val="single" w:sz="4" w:space="0" w:color="000000"/>
               <w:left w:val="single" w:sz="4" w:space="0" w:color="000000"/>
@@ -3791,7 +3787,7 @@
         <w:trPr/>
         <w:tc>
           <w:tcPr>
-            <w:tcW w:w="3537" w:type="dxa"/>
+            <w:tcW w:w="3536" w:type="dxa"/>
             <w:tcBorders>
               <w:top w:val="single" w:sz="4" w:space="0" w:color="000000"/>
               <w:left w:val="single" w:sz="4" w:space="0" w:color="000000"/>
@@ -3824,7 +3820,7 @@
         </w:tc>
         <w:tc>
           <w:tcPr>
-            <w:tcW w:w="827" w:type="dxa"/>
+            <w:tcW w:w="828" w:type="dxa"/>
             <w:tcBorders>
               <w:top w:val="single" w:sz="4" w:space="0" w:color="000000"/>
               <w:left w:val="single" w:sz="4" w:space="0" w:color="000000"/>
@@ -3852,7 +3848,7 @@
         </w:tc>
         <w:tc>
           <w:tcPr>
-            <w:tcW w:w="1036" w:type="dxa"/>
+            <w:tcW w:w="1035" w:type="dxa"/>
             <w:tcBorders>
               <w:top w:val="single" w:sz="4" w:space="0" w:color="000000"/>
               <w:left w:val="single" w:sz="4" w:space="0" w:color="000000"/>
@@ -3880,7 +3876,7 @@
         </w:tc>
         <w:tc>
           <w:tcPr>
-            <w:tcW w:w="541" w:type="dxa"/>
+            <w:tcW w:w="542" w:type="dxa"/>
             <w:tcBorders>
               <w:top w:val="single" w:sz="4" w:space="0" w:color="000000"/>
               <w:left w:val="single" w:sz="4" w:space="0" w:color="000000"/>
@@ -3947,7 +3943,7 @@
         <w:trPr/>
         <w:tc>
           <w:tcPr>
-            <w:tcW w:w="3537" w:type="dxa"/>
+            <w:tcW w:w="3536" w:type="dxa"/>
             <w:tcBorders>
               <w:top w:val="single" w:sz="4" w:space="0" w:color="000000"/>
               <w:left w:val="single" w:sz="4" w:space="0" w:color="000000"/>
@@ -3980,7 +3976,7 @@
         </w:tc>
         <w:tc>
           <w:tcPr>
-            <w:tcW w:w="827" w:type="dxa"/>
+            <w:tcW w:w="828" w:type="dxa"/>
             <w:tcBorders>
               <w:top w:val="single" w:sz="4" w:space="0" w:color="000000"/>
               <w:left w:val="single" w:sz="4" w:space="0" w:color="000000"/>
@@ -4008,7 +4004,7 @@
         </w:tc>
         <w:tc>
           <w:tcPr>
-            <w:tcW w:w="1036" w:type="dxa"/>
+            <w:tcW w:w="1035" w:type="dxa"/>
             <w:tcBorders>
               <w:top w:val="single" w:sz="4" w:space="0" w:color="000000"/>
               <w:left w:val="single" w:sz="4" w:space="0" w:color="000000"/>
@@ -4036,7 +4032,7 @@
         </w:tc>
         <w:tc>
           <w:tcPr>
-            <w:tcW w:w="541" w:type="dxa"/>
+            <w:tcW w:w="542" w:type="dxa"/>
             <w:tcBorders>
               <w:top w:val="single" w:sz="4" w:space="0" w:color="000000"/>
               <w:left w:val="single" w:sz="4" w:space="0" w:color="000000"/>
@@ -4103,7 +4099,7 @@
         <w:trPr/>
         <w:tc>
           <w:tcPr>
-            <w:tcW w:w="3537" w:type="dxa"/>
+            <w:tcW w:w="3536" w:type="dxa"/>
             <w:tcBorders>
               <w:top w:val="single" w:sz="4" w:space="0" w:color="000000"/>
               <w:left w:val="single" w:sz="4" w:space="0" w:color="000000"/>
@@ -4136,7 +4132,7 @@
         </w:tc>
         <w:tc>
           <w:tcPr>
-            <w:tcW w:w="827" w:type="dxa"/>
+            <w:tcW w:w="828" w:type="dxa"/>
             <w:tcBorders>
               <w:top w:val="single" w:sz="4" w:space="0" w:color="000000"/>
               <w:left w:val="single" w:sz="4" w:space="0" w:color="000000"/>
@@ -4164,7 +4160,7 @@
         </w:tc>
         <w:tc>
           <w:tcPr>
-            <w:tcW w:w="1036" w:type="dxa"/>
+            <w:tcW w:w="1035" w:type="dxa"/>
             <w:tcBorders>
               <w:top w:val="single" w:sz="4" w:space="0" w:color="000000"/>
               <w:left w:val="single" w:sz="4" w:space="0" w:color="000000"/>
@@ -4192,7 +4188,7 @@
         </w:tc>
         <w:tc>
           <w:tcPr>
-            <w:tcW w:w="541" w:type="dxa"/>
+            <w:tcW w:w="542" w:type="dxa"/>
             <w:tcBorders>
               <w:top w:val="single" w:sz="4" w:space="0" w:color="000000"/>
               <w:left w:val="single" w:sz="4" w:space="0" w:color="000000"/>
@@ -4259,7 +4255,7 @@
         <w:trPr/>
         <w:tc>
           <w:tcPr>
-            <w:tcW w:w="3537" w:type="dxa"/>
+            <w:tcW w:w="3536" w:type="dxa"/>
             <w:tcBorders>
               <w:top w:val="single" w:sz="4" w:space="0" w:color="000000"/>
               <w:left w:val="single" w:sz="4" w:space="0" w:color="000000"/>
@@ -4290,7 +4286,7 @@
         </w:tc>
         <w:tc>
           <w:tcPr>
-            <w:tcW w:w="827" w:type="dxa"/>
+            <w:tcW w:w="828" w:type="dxa"/>
             <w:tcBorders>
               <w:top w:val="single" w:sz="4" w:space="0" w:color="000000"/>
               <w:left w:val="single" w:sz="4" w:space="0" w:color="000000"/>
@@ -4314,7 +4310,7 @@
         </w:tc>
         <w:tc>
           <w:tcPr>
-            <w:tcW w:w="1036" w:type="dxa"/>
+            <w:tcW w:w="1035" w:type="dxa"/>
             <w:tcBorders>
               <w:top w:val="single" w:sz="4" w:space="0" w:color="000000"/>
               <w:left w:val="single" w:sz="4" w:space="0" w:color="000000"/>
@@ -4338,7 +4334,7 @@
         </w:tc>
         <w:tc>
           <w:tcPr>
-            <w:tcW w:w="541" w:type="dxa"/>
+            <w:tcW w:w="542" w:type="dxa"/>
             <w:tcBorders>
               <w:top w:val="single" w:sz="4" w:space="0" w:color="000000"/>
               <w:left w:val="single" w:sz="4" w:space="0" w:color="000000"/>
@@ -4401,7 +4397,7 @@
         <w:trPr/>
         <w:tc>
           <w:tcPr>
-            <w:tcW w:w="3537" w:type="dxa"/>
+            <w:tcW w:w="3536" w:type="dxa"/>
             <w:tcBorders>
               <w:top w:val="single" w:sz="4" w:space="0" w:color="000000"/>
               <w:left w:val="single" w:sz="4" w:space="0" w:color="000000"/>
@@ -4434,7 +4430,7 @@
         </w:tc>
         <w:tc>
           <w:tcPr>
-            <w:tcW w:w="827" w:type="dxa"/>
+            <w:tcW w:w="828" w:type="dxa"/>
             <w:tcBorders>
               <w:top w:val="single" w:sz="4" w:space="0" w:color="000000"/>
               <w:left w:val="single" w:sz="4" w:space="0" w:color="000000"/>
@@ -4465,7 +4461,7 @@
         </w:tc>
         <w:tc>
           <w:tcPr>
-            <w:tcW w:w="1036" w:type="dxa"/>
+            <w:tcW w:w="1035" w:type="dxa"/>
             <w:tcBorders>
               <w:top w:val="single" w:sz="4" w:space="0" w:color="000000"/>
               <w:left w:val="single" w:sz="4" w:space="0" w:color="000000"/>
@@ -4499,7 +4495,7 @@
         </w:tc>
         <w:tc>
           <w:tcPr>
-            <w:tcW w:w="541" w:type="dxa"/>
+            <w:tcW w:w="542" w:type="dxa"/>
             <w:tcBorders>
               <w:top w:val="single" w:sz="4" w:space="0" w:color="000000"/>
               <w:left w:val="single" w:sz="4" w:space="0" w:color="000000"/>
@@ -4566,7 +4562,7 @@
         <w:trPr/>
         <w:tc>
           <w:tcPr>
-            <w:tcW w:w="3537" w:type="dxa"/>
+            <w:tcW w:w="3536" w:type="dxa"/>
             <w:tcBorders>
               <w:top w:val="single" w:sz="4" w:space="0" w:color="000000"/>
               <w:left w:val="single" w:sz="4" w:space="0" w:color="000000"/>
@@ -4599,7 +4595,7 @@
         </w:tc>
         <w:tc>
           <w:tcPr>
-            <w:tcW w:w="827" w:type="dxa"/>
+            <w:tcW w:w="828" w:type="dxa"/>
             <w:tcBorders>
               <w:top w:val="single" w:sz="4" w:space="0" w:color="000000"/>
               <w:left w:val="single" w:sz="4" w:space="0" w:color="000000"/>
@@ -4627,7 +4623,7 @@
         </w:tc>
         <w:tc>
           <w:tcPr>
-            <w:tcW w:w="1036" w:type="dxa"/>
+            <w:tcW w:w="1035" w:type="dxa"/>
             <w:tcBorders>
               <w:top w:val="single" w:sz="4" w:space="0" w:color="000000"/>
               <w:left w:val="single" w:sz="4" w:space="0" w:color="000000"/>
@@ -4661,7 +4657,7 @@
         </w:tc>
         <w:tc>
           <w:tcPr>
-            <w:tcW w:w="541" w:type="dxa"/>
+            <w:tcW w:w="542" w:type="dxa"/>
             <w:tcBorders>
               <w:top w:val="single" w:sz="4" w:space="0" w:color="000000"/>
               <w:left w:val="single" w:sz="4" w:space="0" w:color="000000"/>
@@ -4765,7 +4761,7 @@
         <w:trPr/>
         <w:tc>
           <w:tcPr>
-            <w:tcW w:w="3537" w:type="dxa"/>
+            <w:tcW w:w="3536" w:type="dxa"/>
             <w:tcBorders>
               <w:top w:val="single" w:sz="4" w:space="0" w:color="000000"/>
               <w:left w:val="single" w:sz="4" w:space="0" w:color="000000"/>
@@ -4798,7 +4794,7 @@
         </w:tc>
         <w:tc>
           <w:tcPr>
-            <w:tcW w:w="827" w:type="dxa"/>
+            <w:tcW w:w="828" w:type="dxa"/>
             <w:tcBorders>
               <w:top w:val="single" w:sz="4" w:space="0" w:color="000000"/>
               <w:left w:val="single" w:sz="4" w:space="0" w:color="000000"/>
@@ -4826,7 +4822,7 @@
         </w:tc>
         <w:tc>
           <w:tcPr>
-            <w:tcW w:w="1036" w:type="dxa"/>
+            <w:tcW w:w="1035" w:type="dxa"/>
             <w:tcBorders>
               <w:top w:val="single" w:sz="4" w:space="0" w:color="000000"/>
               <w:left w:val="single" w:sz="4" w:space="0" w:color="000000"/>
@@ -4860,7 +4856,7 @@
         </w:tc>
         <w:tc>
           <w:tcPr>
-            <w:tcW w:w="541" w:type="dxa"/>
+            <w:tcW w:w="542" w:type="dxa"/>
             <w:tcBorders>
               <w:top w:val="single" w:sz="4" w:space="0" w:color="000000"/>
               <w:left w:val="single" w:sz="4" w:space="0" w:color="000000"/>
@@ -4927,7 +4923,7 @@
         <w:trPr/>
         <w:tc>
           <w:tcPr>
-            <w:tcW w:w="3537" w:type="dxa"/>
+            <w:tcW w:w="3536" w:type="dxa"/>
             <w:tcBorders>
               <w:top w:val="single" w:sz="4" w:space="0" w:color="000000"/>
               <w:left w:val="single" w:sz="4" w:space="0" w:color="000000"/>
@@ -4960,7 +4956,7 @@
         </w:tc>
         <w:tc>
           <w:tcPr>
-            <w:tcW w:w="827" w:type="dxa"/>
+            <w:tcW w:w="828" w:type="dxa"/>
             <w:tcBorders>
               <w:top w:val="single" w:sz="4" w:space="0" w:color="000000"/>
               <w:left w:val="single" w:sz="4" w:space="0" w:color="000000"/>
@@ -4988,7 +4984,7 @@
         </w:tc>
         <w:tc>
           <w:tcPr>
-            <w:tcW w:w="1036" w:type="dxa"/>
+            <w:tcW w:w="1035" w:type="dxa"/>
             <w:tcBorders>
               <w:top w:val="single" w:sz="4" w:space="0" w:color="000000"/>
               <w:left w:val="single" w:sz="4" w:space="0" w:color="000000"/>
@@ -5022,7 +5018,7 @@
         </w:tc>
         <w:tc>
           <w:tcPr>
-            <w:tcW w:w="541" w:type="dxa"/>
+            <w:tcW w:w="542" w:type="dxa"/>
             <w:tcBorders>
               <w:top w:val="single" w:sz="4" w:space="0" w:color="000000"/>
               <w:left w:val="single" w:sz="4" w:space="0" w:color="000000"/>
@@ -5089,7 +5085,7 @@
         <w:trPr/>
         <w:tc>
           <w:tcPr>
-            <w:tcW w:w="3537" w:type="dxa"/>
+            <w:tcW w:w="3536" w:type="dxa"/>
             <w:tcBorders>
               <w:top w:val="single" w:sz="4" w:space="0" w:color="000000"/>
               <w:left w:val="single" w:sz="4" w:space="0" w:color="000000"/>
@@ -5122,7 +5118,7 @@
         </w:tc>
         <w:tc>
           <w:tcPr>
-            <w:tcW w:w="827" w:type="dxa"/>
+            <w:tcW w:w="828" w:type="dxa"/>
             <w:tcBorders>
               <w:top w:val="single" w:sz="4" w:space="0" w:color="000000"/>
               <w:left w:val="single" w:sz="4" w:space="0" w:color="000000"/>
@@ -5150,7 +5146,7 @@
         </w:tc>
         <w:tc>
           <w:tcPr>
-            <w:tcW w:w="1036" w:type="dxa"/>
+            <w:tcW w:w="1035" w:type="dxa"/>
             <w:tcBorders>
               <w:top w:val="single" w:sz="4" w:space="0" w:color="000000"/>
               <w:left w:val="single" w:sz="4" w:space="0" w:color="000000"/>
@@ -5184,7 +5180,7 @@
         </w:tc>
         <w:tc>
           <w:tcPr>
-            <w:tcW w:w="541" w:type="dxa"/>
+            <w:tcW w:w="542" w:type="dxa"/>
             <w:tcBorders>
               <w:top w:val="single" w:sz="4" w:space="0" w:color="000000"/>
               <w:left w:val="single" w:sz="4" w:space="0" w:color="000000"/>
@@ -5252,7 +5248,7 @@
         <w:trPr/>
         <w:tc>
           <w:tcPr>
-            <w:tcW w:w="3537" w:type="dxa"/>
+            <w:tcW w:w="3536" w:type="dxa"/>
             <w:tcBorders>
               <w:top w:val="single" w:sz="4" w:space="0" w:color="000000"/>
               <w:left w:val="single" w:sz="4" w:space="0" w:color="000000"/>
@@ -5283,7 +5279,7 @@
         </w:tc>
         <w:tc>
           <w:tcPr>
-            <w:tcW w:w="827" w:type="dxa"/>
+            <w:tcW w:w="828" w:type="dxa"/>
             <w:tcBorders>
               <w:top w:val="single" w:sz="4" w:space="0" w:color="000000"/>
               <w:left w:val="single" w:sz="4" w:space="0" w:color="000000"/>
@@ -5307,7 +5303,7 @@
         </w:tc>
         <w:tc>
           <w:tcPr>
-            <w:tcW w:w="1036" w:type="dxa"/>
+            <w:tcW w:w="1035" w:type="dxa"/>
             <w:tcBorders>
               <w:top w:val="single" w:sz="4" w:space="0" w:color="000000"/>
               <w:left w:val="single" w:sz="4" w:space="0" w:color="000000"/>
@@ -5339,7 +5335,7 @@
         </w:tc>
         <w:tc>
           <w:tcPr>
-            <w:tcW w:w="541" w:type="dxa"/>
+            <w:tcW w:w="542" w:type="dxa"/>
             <w:tcBorders>
               <w:top w:val="single" w:sz="4" w:space="0" w:color="000000"/>
               <w:left w:val="single" w:sz="4" w:space="0" w:color="000000"/>
@@ -5402,7 +5398,7 @@
         <w:trPr/>
         <w:tc>
           <w:tcPr>
-            <w:tcW w:w="3537" w:type="dxa"/>
+            <w:tcW w:w="3536" w:type="dxa"/>
             <w:tcBorders>
               <w:top w:val="single" w:sz="4" w:space="0" w:color="000000"/>
               <w:left w:val="single" w:sz="4" w:space="0" w:color="000000"/>
@@ -5435,7 +5431,7 @@
         </w:tc>
         <w:tc>
           <w:tcPr>
-            <w:tcW w:w="827" w:type="dxa"/>
+            <w:tcW w:w="828" w:type="dxa"/>
             <w:tcBorders>
               <w:top w:val="single" w:sz="4" w:space="0" w:color="000000"/>
               <w:left w:val="single" w:sz="4" w:space="0" w:color="000000"/>
@@ -5463,7 +5459,7 @@
         </w:tc>
         <w:tc>
           <w:tcPr>
-            <w:tcW w:w="1036" w:type="dxa"/>
+            <w:tcW w:w="1035" w:type="dxa"/>
             <w:tcBorders>
               <w:top w:val="single" w:sz="4" w:space="0" w:color="000000"/>
               <w:left w:val="single" w:sz="4" w:space="0" w:color="000000"/>
@@ -5497,7 +5493,7 @@
         </w:tc>
         <w:tc>
           <w:tcPr>
-            <w:tcW w:w="541" w:type="dxa"/>
+            <w:tcW w:w="542" w:type="dxa"/>
             <w:tcBorders>
               <w:top w:val="single" w:sz="4" w:space="0" w:color="000000"/>
               <w:left w:val="single" w:sz="4" w:space="0" w:color="000000"/>
@@ -5564,7 +5560,7 @@
         <w:trPr/>
         <w:tc>
           <w:tcPr>
-            <w:tcW w:w="3537" w:type="dxa"/>
+            <w:tcW w:w="3536" w:type="dxa"/>
             <w:tcBorders>
               <w:top w:val="single" w:sz="4" w:space="0" w:color="000000"/>
               <w:left w:val="single" w:sz="4" w:space="0" w:color="000000"/>
@@ -5595,7 +5591,7 @@
         </w:tc>
         <w:tc>
           <w:tcPr>
-            <w:tcW w:w="827" w:type="dxa"/>
+            <w:tcW w:w="828" w:type="dxa"/>
             <w:tcBorders>
               <w:top w:val="single" w:sz="4" w:space="0" w:color="000000"/>
               <w:left w:val="single" w:sz="4" w:space="0" w:color="000000"/>
@@ -5619,7 +5615,7 @@
         </w:tc>
         <w:tc>
           <w:tcPr>
-            <w:tcW w:w="1036" w:type="dxa"/>
+            <w:tcW w:w="1035" w:type="dxa"/>
             <w:tcBorders>
               <w:top w:val="single" w:sz="4" w:space="0" w:color="000000"/>
               <w:left w:val="single" w:sz="4" w:space="0" w:color="000000"/>
@@ -5651,7 +5647,7 @@
         </w:tc>
         <w:tc>
           <w:tcPr>
-            <w:tcW w:w="541" w:type="dxa"/>
+            <w:tcW w:w="542" w:type="dxa"/>
             <w:tcBorders>
               <w:top w:val="single" w:sz="4" w:space="0" w:color="000000"/>
               <w:left w:val="single" w:sz="4" w:space="0" w:color="000000"/>
@@ -5708,8 +5704,8 @@
               </w:rPr>
               <w:t>Hệ thống chi cho hủy buổi học trước 2 tiếng</w:t>
             </w:r>
-            <w:bookmarkStart w:id="0" w:name="bookmark=id.30j0zll"/>
-            <w:bookmarkStart w:id="1" w:name="bookmark=id.gjdgxs"/>
+            <w:bookmarkStart w:id="0" w:name="bookmark=id.gjdgxs"/>
+            <w:bookmarkStart w:id="1" w:name="bookmark=id.30j0zll"/>
           </w:p>
         </w:tc>
       </w:tr>
@@ -5756,7 +5752,7 @@
         <w:trPr/>
         <w:tc>
           <w:tcPr>
-            <w:tcW w:w="3537" w:type="dxa"/>
+            <w:tcW w:w="3536" w:type="dxa"/>
             <w:tcBorders>
               <w:top w:val="single" w:sz="4" w:space="0" w:color="000000"/>
               <w:left w:val="single" w:sz="4" w:space="0" w:color="000000"/>
@@ -5787,7 +5783,7 @@
         </w:tc>
         <w:tc>
           <w:tcPr>
-            <w:tcW w:w="827" w:type="dxa"/>
+            <w:tcW w:w="828" w:type="dxa"/>
             <w:tcBorders>
               <w:top w:val="single" w:sz="4" w:space="0" w:color="000000"/>
               <w:left w:val="single" w:sz="4" w:space="0" w:color="000000"/>
@@ -5811,7 +5807,7 @@
         </w:tc>
         <w:tc>
           <w:tcPr>
-            <w:tcW w:w="1036" w:type="dxa"/>
+            <w:tcW w:w="1035" w:type="dxa"/>
             <w:tcBorders>
               <w:top w:val="single" w:sz="4" w:space="0" w:color="000000"/>
               <w:left w:val="single" w:sz="4" w:space="0" w:color="000000"/>
@@ -5845,7 +5841,7 @@
         </w:tc>
         <w:tc>
           <w:tcPr>
-            <w:tcW w:w="541" w:type="dxa"/>
+            <w:tcW w:w="542" w:type="dxa"/>
             <w:tcBorders>
               <w:top w:val="single" w:sz="4" w:space="0" w:color="000000"/>
               <w:left w:val="single" w:sz="4" w:space="0" w:color="000000"/>
@@ -5915,7 +5911,7 @@
         <w:trPr/>
         <w:tc>
           <w:tcPr>
-            <w:tcW w:w="3537" w:type="dxa"/>
+            <w:tcW w:w="3536" w:type="dxa"/>
             <w:tcBorders>
               <w:top w:val="single" w:sz="4" w:space="0" w:color="000000"/>
               <w:left w:val="single" w:sz="4" w:space="0" w:color="000000"/>
@@ -5948,7 +5944,7 @@
         </w:tc>
         <w:tc>
           <w:tcPr>
-            <w:tcW w:w="827" w:type="dxa"/>
+            <w:tcW w:w="828" w:type="dxa"/>
             <w:tcBorders>
               <w:top w:val="single" w:sz="4" w:space="0" w:color="000000"/>
               <w:left w:val="single" w:sz="4" w:space="0" w:color="000000"/>
@@ -5976,50 +5972,41 @@
         </w:tc>
         <w:tc>
           <w:tcPr>
-            <w:tcW w:w="1036" w:type="dxa"/>
-            <w:tcBorders>
-              <w:top w:val="single" w:sz="4" w:space="0" w:color="000000"/>
-              <w:left w:val="single" w:sz="4" w:space="0" w:color="000000"/>
-              <w:bottom w:val="single" w:sz="4" w:space="0" w:color="000000"/>
-              <w:right w:val="single" w:sz="4" w:space="0" w:color="000000"/>
-            </w:tcBorders>
-          </w:tcPr>
-          <w:p>
-            <w:pPr>
-              <w:pStyle w:val="LOnormal"/>
-              <w:widowControl w:val="false"/>
-              <w:spacing w:lineRule="auto" w:line="240" w:before="144" w:after="144"/>
-              <w:jc w:val="center"/>
-              <w:rPr>
-                <w:rFonts w:ascii="Tahoma" w:hAnsi="Tahoma" w:eastAsia="Tahoma" w:cs="Tahoma"/>
-                <w:color w:val="FF0000"/>
-                <w:sz w:val="20"/>
-                <w:szCs w:val="20"/>
-              </w:rPr>
-            </w:pPr>
-            <w:r>
-              <w:rPr>
-                <w:rFonts w:eastAsia="Tahoma" w:cs="Tahoma" w:ascii="Tahoma" w:hAnsi="Tahoma"/>
-                <w:color w:val="FF0000"/>
-                <w:sz w:val="20"/>
-                <w:szCs w:val="20"/>
-              </w:rPr>
-              <w:t>-</w:t>
-            </w:r>
-            <w:r>
-              <w:rPr>
-                <w:rFonts w:eastAsia="Tahoma" w:cs="Tahoma" w:ascii="Tahoma" w:hAnsi="Tahoma"/>
-                <w:color w:val="FF0000"/>
-                <w:sz w:val="20"/>
-                <w:szCs w:val="20"/>
-              </w:rPr>
-              <w:t>0.25</w:t>
-            </w:r>
-          </w:p>
-        </w:tc>
-        <w:tc>
-          <w:tcPr>
-            <w:tcW w:w="541" w:type="dxa"/>
+            <w:tcW w:w="1035" w:type="dxa"/>
+            <w:tcBorders>
+              <w:top w:val="single" w:sz="4" w:space="0" w:color="000000"/>
+              <w:left w:val="single" w:sz="4" w:space="0" w:color="000000"/>
+              <w:bottom w:val="single" w:sz="4" w:space="0" w:color="000000"/>
+              <w:right w:val="single" w:sz="4" w:space="0" w:color="000000"/>
+            </w:tcBorders>
+          </w:tcPr>
+          <w:p>
+            <w:pPr>
+              <w:pStyle w:val="LOnormal"/>
+              <w:widowControl w:val="false"/>
+              <w:spacing w:lineRule="auto" w:line="240" w:before="144" w:after="144"/>
+              <w:jc w:val="center"/>
+              <w:rPr>
+                <w:rFonts w:ascii="Tahoma" w:hAnsi="Tahoma" w:eastAsia="Tahoma" w:cs="Tahoma"/>
+                <w:color w:val="FF0000"/>
+                <w:sz w:val="20"/>
+                <w:szCs w:val="20"/>
+              </w:rPr>
+            </w:pPr>
+            <w:r>
+              <w:rPr>
+                <w:rFonts w:eastAsia="Tahoma" w:cs="Tahoma" w:ascii="Tahoma" w:hAnsi="Tahoma"/>
+                <w:color w:val="FF0000"/>
+                <w:sz w:val="20"/>
+                <w:szCs w:val="20"/>
+              </w:rPr>
+              <w:t>-0.25</w:t>
+            </w:r>
+          </w:p>
+        </w:tc>
+        <w:tc>
+          <w:tcPr>
+            <w:tcW w:w="542" w:type="dxa"/>
             <w:tcBorders>
               <w:top w:val="single" w:sz="4" w:space="0" w:color="000000"/>
               <w:left w:val="single" w:sz="4" w:space="0" w:color="000000"/>
@@ -6086,7 +6073,7 @@
         <w:trPr/>
         <w:tc>
           <w:tcPr>
-            <w:tcW w:w="3537" w:type="dxa"/>
+            <w:tcW w:w="3536" w:type="dxa"/>
             <w:tcBorders>
               <w:top w:val="single" w:sz="4" w:space="0" w:color="000000"/>
               <w:left w:val="single" w:sz="4" w:space="0" w:color="000000"/>
@@ -6117,7 +6104,7 @@
         </w:tc>
         <w:tc>
           <w:tcPr>
-            <w:tcW w:w="827" w:type="dxa"/>
+            <w:tcW w:w="828" w:type="dxa"/>
             <w:tcBorders>
               <w:top w:val="single" w:sz="4" w:space="0" w:color="000000"/>
               <w:left w:val="single" w:sz="4" w:space="0" w:color="000000"/>
@@ -6141,7 +6128,7 @@
         </w:tc>
         <w:tc>
           <w:tcPr>
-            <w:tcW w:w="1036" w:type="dxa"/>
+            <w:tcW w:w="1035" w:type="dxa"/>
             <w:tcBorders>
               <w:top w:val="single" w:sz="4" w:space="0" w:color="000000"/>
               <w:left w:val="single" w:sz="4" w:space="0" w:color="000000"/>
@@ -6173,7 +6160,7 @@
         </w:tc>
         <w:tc>
           <w:tcPr>
-            <w:tcW w:w="541" w:type="dxa"/>
+            <w:tcW w:w="542" w:type="dxa"/>
             <w:tcBorders>
               <w:top w:val="single" w:sz="4" w:space="0" w:color="000000"/>
               <w:left w:val="single" w:sz="4" w:space="0" w:color="000000"/>
@@ -6236,7 +6223,7 @@
         <w:trPr/>
         <w:tc>
           <w:tcPr>
-            <w:tcW w:w="3537" w:type="dxa"/>
+            <w:tcW w:w="3536" w:type="dxa"/>
             <w:tcBorders>
               <w:top w:val="single" w:sz="4" w:space="0" w:color="000000"/>
               <w:left w:val="single" w:sz="4" w:space="0" w:color="000000"/>
@@ -6267,7 +6254,7 @@
         </w:tc>
         <w:tc>
           <w:tcPr>
-            <w:tcW w:w="827" w:type="dxa"/>
+            <w:tcW w:w="828" w:type="dxa"/>
             <w:tcBorders>
               <w:top w:val="single" w:sz="4" w:space="0" w:color="000000"/>
               <w:left w:val="single" w:sz="4" w:space="0" w:color="000000"/>
@@ -6291,7 +6278,7 @@
         </w:tc>
         <w:tc>
           <w:tcPr>
-            <w:tcW w:w="1036" w:type="dxa"/>
+            <w:tcW w:w="1035" w:type="dxa"/>
             <w:tcBorders>
               <w:top w:val="single" w:sz="4" w:space="0" w:color="000000"/>
               <w:left w:val="single" w:sz="4" w:space="0" w:color="000000"/>
@@ -6323,7 +6310,7 @@
         </w:tc>
         <w:tc>
           <w:tcPr>
-            <w:tcW w:w="541" w:type="dxa"/>
+            <w:tcW w:w="542" w:type="dxa"/>
             <w:tcBorders>
               <w:top w:val="single" w:sz="4" w:space="0" w:color="000000"/>
               <w:left w:val="single" w:sz="4" w:space="0" w:color="000000"/>
@@ -6423,7 +6410,7 @@
         <w:trPr/>
         <w:tc>
           <w:tcPr>
-            <w:tcW w:w="3537" w:type="dxa"/>
+            <w:tcW w:w="3536" w:type="dxa"/>
             <w:tcBorders>
               <w:top w:val="single" w:sz="4" w:space="0" w:color="000000"/>
               <w:left w:val="single" w:sz="4" w:space="0" w:color="000000"/>
@@ -6456,7 +6443,7 @@
         </w:tc>
         <w:tc>
           <w:tcPr>
-            <w:tcW w:w="827" w:type="dxa"/>
+            <w:tcW w:w="828" w:type="dxa"/>
             <w:tcBorders>
               <w:top w:val="single" w:sz="4" w:space="0" w:color="000000"/>
               <w:left w:val="single" w:sz="4" w:space="0" w:color="000000"/>
@@ -6484,7 +6471,7 @@
         </w:tc>
         <w:tc>
           <w:tcPr>
-            <w:tcW w:w="1036" w:type="dxa"/>
+            <w:tcW w:w="1035" w:type="dxa"/>
             <w:tcBorders>
               <w:top w:val="single" w:sz="4" w:space="0" w:color="000000"/>
               <w:left w:val="single" w:sz="4" w:space="0" w:color="000000"/>
@@ -6518,7 +6505,7 @@
         </w:tc>
         <w:tc>
           <w:tcPr>
-            <w:tcW w:w="541" w:type="dxa"/>
+            <w:tcW w:w="542" w:type="dxa"/>
             <w:tcBorders>
               <w:top w:val="single" w:sz="4" w:space="0" w:color="000000"/>
               <w:left w:val="single" w:sz="4" w:space="0" w:color="000000"/>
@@ -6585,7 +6572,7 @@
         <w:trPr/>
         <w:tc>
           <w:tcPr>
-            <w:tcW w:w="3537" w:type="dxa"/>
+            <w:tcW w:w="3536" w:type="dxa"/>
             <w:tcBorders>
               <w:top w:val="single" w:sz="4" w:space="0" w:color="000000"/>
               <w:left w:val="single" w:sz="4" w:space="0" w:color="000000"/>
@@ -6616,7 +6603,7 @@
         </w:tc>
         <w:tc>
           <w:tcPr>
-            <w:tcW w:w="827" w:type="dxa"/>
+            <w:tcW w:w="828" w:type="dxa"/>
             <w:tcBorders>
               <w:top w:val="single" w:sz="4" w:space="0" w:color="000000"/>
               <w:left w:val="single" w:sz="4" w:space="0" w:color="000000"/>
@@ -6640,47 +6627,39 @@
         </w:tc>
         <w:tc>
           <w:tcPr>
-            <w:tcW w:w="1036" w:type="dxa"/>
-            <w:tcBorders>
-              <w:top w:val="single" w:sz="4" w:space="0" w:color="000000"/>
-              <w:left w:val="single" w:sz="4" w:space="0" w:color="000000"/>
-              <w:bottom w:val="single" w:sz="4" w:space="0" w:color="000000"/>
-              <w:right w:val="single" w:sz="4" w:space="0" w:color="000000"/>
-            </w:tcBorders>
-          </w:tcPr>
-          <w:p>
-            <w:pPr>
-              <w:pStyle w:val="LOnormal"/>
-              <w:widowControl w:val="false"/>
-              <w:spacing w:lineRule="auto" w:line="240" w:before="144" w:after="144"/>
-              <w:jc w:val="center"/>
-              <w:rPr>
-                <w:rFonts w:ascii="Tahoma" w:hAnsi="Tahoma" w:eastAsia="Tahoma" w:cs="Tahoma"/>
-                <w:sz w:val="20"/>
-                <w:szCs w:val="20"/>
-              </w:rPr>
-            </w:pPr>
-            <w:r>
-              <w:rPr>
-                <w:rFonts w:eastAsia="Tahoma" w:cs="Tahoma" w:ascii="Tahoma" w:hAnsi="Tahoma"/>
-                <w:sz w:val="20"/>
-                <w:szCs w:val="20"/>
-              </w:rPr>
-              <w:t>-</w:t>
-            </w:r>
-            <w:r>
-              <w:rPr>
-                <w:rFonts w:eastAsia="Tahoma" w:cs="Tahoma" w:ascii="Tahoma" w:hAnsi="Tahoma"/>
-                <w:sz w:val="20"/>
-                <w:szCs w:val="20"/>
-              </w:rPr>
-              <w:t>0.5</w:t>
-            </w:r>
-          </w:p>
-        </w:tc>
-        <w:tc>
-          <w:tcPr>
-            <w:tcW w:w="541" w:type="dxa"/>
+            <w:tcW w:w="1035" w:type="dxa"/>
+            <w:tcBorders>
+              <w:top w:val="single" w:sz="4" w:space="0" w:color="000000"/>
+              <w:left w:val="single" w:sz="4" w:space="0" w:color="000000"/>
+              <w:bottom w:val="single" w:sz="4" w:space="0" w:color="000000"/>
+              <w:right w:val="single" w:sz="4" w:space="0" w:color="000000"/>
+            </w:tcBorders>
+          </w:tcPr>
+          <w:p>
+            <w:pPr>
+              <w:pStyle w:val="LOnormal"/>
+              <w:widowControl w:val="false"/>
+              <w:spacing w:lineRule="auto" w:line="240" w:before="144" w:after="144"/>
+              <w:jc w:val="center"/>
+              <w:rPr>
+                <w:rFonts w:ascii="Tahoma" w:hAnsi="Tahoma" w:eastAsia="Tahoma" w:cs="Tahoma"/>
+                <w:sz w:val="20"/>
+                <w:szCs w:val="20"/>
+              </w:rPr>
+            </w:pPr>
+            <w:r>
+              <w:rPr>
+                <w:rFonts w:eastAsia="Tahoma" w:cs="Tahoma" w:ascii="Tahoma" w:hAnsi="Tahoma"/>
+                <w:sz w:val="20"/>
+                <w:szCs w:val="20"/>
+              </w:rPr>
+              <w:t>-0.5</w:t>
+            </w:r>
+          </w:p>
+        </w:tc>
+        <w:tc>
+          <w:tcPr>
+            <w:tcW w:w="542" w:type="dxa"/>
             <w:tcBorders>
               <w:top w:val="single" w:sz="4" w:space="0" w:color="000000"/>
               <w:left w:val="single" w:sz="4" w:space="0" w:color="000000"/>
@@ -6743,7 +6722,7 @@
         <w:trPr/>
         <w:tc>
           <w:tcPr>
-            <w:tcW w:w="3537" w:type="dxa"/>
+            <w:tcW w:w="3536" w:type="dxa"/>
             <w:tcBorders>
               <w:top w:val="single" w:sz="4" w:space="0" w:color="000000"/>
               <w:left w:val="single" w:sz="4" w:space="0" w:color="000000"/>
@@ -6774,7 +6753,7 @@
         </w:tc>
         <w:tc>
           <w:tcPr>
-            <w:tcW w:w="827" w:type="dxa"/>
+            <w:tcW w:w="828" w:type="dxa"/>
             <w:tcBorders>
               <w:top w:val="single" w:sz="4" w:space="0" w:color="000000"/>
               <w:left w:val="single" w:sz="4" w:space="0" w:color="000000"/>
@@ -6798,7 +6777,7 @@
         </w:tc>
         <w:tc>
           <w:tcPr>
-            <w:tcW w:w="1036" w:type="dxa"/>
+            <w:tcW w:w="1035" w:type="dxa"/>
             <w:tcBorders>
               <w:top w:val="single" w:sz="4" w:space="0" w:color="000000"/>
               <w:left w:val="single" w:sz="4" w:space="0" w:color="000000"/>
@@ -6830,7 +6809,7 @@
         </w:tc>
         <w:tc>
           <w:tcPr>
-            <w:tcW w:w="541" w:type="dxa"/>
+            <w:tcW w:w="542" w:type="dxa"/>
             <w:tcBorders>
               <w:top w:val="single" w:sz="4" w:space="0" w:color="000000"/>
               <w:left w:val="single" w:sz="4" w:space="0" w:color="000000"/>
@@ -6893,7 +6872,7 @@
         <w:trPr/>
         <w:tc>
           <w:tcPr>
-            <w:tcW w:w="3537" w:type="dxa"/>
+            <w:tcW w:w="3536" w:type="dxa"/>
             <w:tcBorders>
               <w:top w:val="single" w:sz="4" w:space="0" w:color="000000"/>
               <w:left w:val="single" w:sz="4" w:space="0" w:color="000000"/>
@@ -6926,7 +6905,7 @@
         </w:tc>
         <w:tc>
           <w:tcPr>
-            <w:tcW w:w="827" w:type="dxa"/>
+            <w:tcW w:w="828" w:type="dxa"/>
             <w:tcBorders>
               <w:top w:val="single" w:sz="4" w:space="0" w:color="000000"/>
               <w:left w:val="single" w:sz="4" w:space="0" w:color="000000"/>
@@ -6954,7 +6933,7 @@
         </w:tc>
         <w:tc>
           <w:tcPr>
-            <w:tcW w:w="1036" w:type="dxa"/>
+            <w:tcW w:w="1035" w:type="dxa"/>
             <w:tcBorders>
               <w:top w:val="single" w:sz="4" w:space="0" w:color="000000"/>
               <w:left w:val="single" w:sz="4" w:space="0" w:color="000000"/>
@@ -6988,7 +6967,7 @@
         </w:tc>
         <w:tc>
           <w:tcPr>
-            <w:tcW w:w="541" w:type="dxa"/>
+            <w:tcW w:w="542" w:type="dxa"/>
             <w:tcBorders>
               <w:top w:val="single" w:sz="4" w:space="0" w:color="000000"/>
               <w:left w:val="single" w:sz="4" w:space="0" w:color="000000"/>
@@ -7055,7 +7034,7 @@
         <w:trPr/>
         <w:tc>
           <w:tcPr>
-            <w:tcW w:w="3537" w:type="dxa"/>
+            <w:tcW w:w="3536" w:type="dxa"/>
             <w:tcBorders>
               <w:top w:val="single" w:sz="4" w:space="0" w:color="000000"/>
               <w:left w:val="single" w:sz="4" w:space="0" w:color="000000"/>
@@ -7088,7 +7067,7 @@
         </w:tc>
         <w:tc>
           <w:tcPr>
-            <w:tcW w:w="827" w:type="dxa"/>
+            <w:tcW w:w="828" w:type="dxa"/>
             <w:tcBorders>
               <w:top w:val="single" w:sz="4" w:space="0" w:color="000000"/>
               <w:left w:val="single" w:sz="4" w:space="0" w:color="000000"/>
@@ -7116,7 +7095,7 @@
         </w:tc>
         <w:tc>
           <w:tcPr>
-            <w:tcW w:w="1036" w:type="dxa"/>
+            <w:tcW w:w="1035" w:type="dxa"/>
             <w:tcBorders>
               <w:top w:val="single" w:sz="4" w:space="0" w:color="000000"/>
               <w:left w:val="single" w:sz="4" w:space="0" w:color="000000"/>
@@ -7150,7 +7129,7 @@
         </w:tc>
         <w:tc>
           <w:tcPr>
-            <w:tcW w:w="541" w:type="dxa"/>
+            <w:tcW w:w="542" w:type="dxa"/>
             <w:tcBorders>
               <w:top w:val="single" w:sz="4" w:space="0" w:color="000000"/>
               <w:left w:val="single" w:sz="4" w:space="0" w:color="000000"/>
@@ -7255,7 +7234,7 @@
         <w:trPr/>
         <w:tc>
           <w:tcPr>
-            <w:tcW w:w="3537" w:type="dxa"/>
+            <w:tcW w:w="3536" w:type="dxa"/>
             <w:tcBorders>
               <w:top w:val="single" w:sz="4" w:space="0" w:color="000000"/>
               <w:left w:val="single" w:sz="4" w:space="0" w:color="000000"/>
@@ -7288,7 +7267,7 @@
         </w:tc>
         <w:tc>
           <w:tcPr>
-            <w:tcW w:w="827" w:type="dxa"/>
+            <w:tcW w:w="828" w:type="dxa"/>
             <w:tcBorders>
               <w:top w:val="single" w:sz="4" w:space="0" w:color="000000"/>
               <w:left w:val="single" w:sz="4" w:space="0" w:color="000000"/>
@@ -7316,7 +7295,7 @@
         </w:tc>
         <w:tc>
           <w:tcPr>
-            <w:tcW w:w="1036" w:type="dxa"/>
+            <w:tcW w:w="1035" w:type="dxa"/>
             <w:tcBorders>
               <w:top w:val="single" w:sz="4" w:space="0" w:color="000000"/>
               <w:left w:val="single" w:sz="4" w:space="0" w:color="000000"/>
@@ -7350,7 +7329,7 @@
         </w:tc>
         <w:tc>
           <w:tcPr>
-            <w:tcW w:w="541" w:type="dxa"/>
+            <w:tcW w:w="542" w:type="dxa"/>
             <w:tcBorders>
               <w:top w:val="single" w:sz="4" w:space="0" w:color="000000"/>
               <w:left w:val="single" w:sz="4" w:space="0" w:color="000000"/>
@@ -7417,7 +7396,7 @@
         <w:trPr/>
         <w:tc>
           <w:tcPr>
-            <w:tcW w:w="3537" w:type="dxa"/>
+            <w:tcW w:w="3536" w:type="dxa"/>
             <w:tcBorders>
               <w:top w:val="single" w:sz="4" w:space="0" w:color="000000"/>
               <w:left w:val="single" w:sz="4" w:space="0" w:color="000000"/>
@@ -7450,7 +7429,7 @@
         </w:tc>
         <w:tc>
           <w:tcPr>
-            <w:tcW w:w="827" w:type="dxa"/>
+            <w:tcW w:w="828" w:type="dxa"/>
             <w:tcBorders>
               <w:top w:val="single" w:sz="4" w:space="0" w:color="000000"/>
               <w:left w:val="single" w:sz="4" w:space="0" w:color="000000"/>
@@ -7478,7 +7457,7 @@
         </w:tc>
         <w:tc>
           <w:tcPr>
-            <w:tcW w:w="1036" w:type="dxa"/>
+            <w:tcW w:w="1035" w:type="dxa"/>
             <w:tcBorders>
               <w:top w:val="single" w:sz="4" w:space="0" w:color="000000"/>
               <w:left w:val="single" w:sz="4" w:space="0" w:color="000000"/>
@@ -7512,7 +7491,7 @@
         </w:tc>
         <w:tc>
           <w:tcPr>
-            <w:tcW w:w="541" w:type="dxa"/>
+            <w:tcW w:w="542" w:type="dxa"/>
             <w:tcBorders>
               <w:top w:val="single" w:sz="4" w:space="0" w:color="000000"/>
               <w:left w:val="single" w:sz="4" w:space="0" w:color="000000"/>
@@ -7579,7 +7558,7 @@
         <w:trPr/>
         <w:tc>
           <w:tcPr>
-            <w:tcW w:w="3537" w:type="dxa"/>
+            <w:tcW w:w="3536" w:type="dxa"/>
             <w:tcBorders>
               <w:top w:val="single" w:sz="4" w:space="0" w:color="000000"/>
               <w:left w:val="single" w:sz="4" w:space="0" w:color="000000"/>
@@ -7612,7 +7591,7 @@
         </w:tc>
         <w:tc>
           <w:tcPr>
-            <w:tcW w:w="827" w:type="dxa"/>
+            <w:tcW w:w="828" w:type="dxa"/>
             <w:tcBorders>
               <w:top w:val="single" w:sz="4" w:space="0" w:color="000000"/>
               <w:left w:val="single" w:sz="4" w:space="0" w:color="000000"/>
@@ -7640,7 +7619,7 @@
         </w:tc>
         <w:tc>
           <w:tcPr>
-            <w:tcW w:w="1036" w:type="dxa"/>
+            <w:tcW w:w="1035" w:type="dxa"/>
             <w:tcBorders>
               <w:top w:val="single" w:sz="4" w:space="0" w:color="000000"/>
               <w:left w:val="single" w:sz="4" w:space="0" w:color="000000"/>
@@ -7674,7 +7653,7 @@
         </w:tc>
         <w:tc>
           <w:tcPr>
-            <w:tcW w:w="541" w:type="dxa"/>
+            <w:tcW w:w="542" w:type="dxa"/>
             <w:tcBorders>
               <w:top w:val="single" w:sz="4" w:space="0" w:color="000000"/>
               <w:left w:val="single" w:sz="4" w:space="0" w:color="000000"/>
@@ -7741,7 +7720,7 @@
         <w:trPr/>
         <w:tc>
           <w:tcPr>
-            <w:tcW w:w="3537" w:type="dxa"/>
+            <w:tcW w:w="3536" w:type="dxa"/>
             <w:tcBorders>
               <w:top w:val="single" w:sz="4" w:space="0" w:color="000000"/>
               <w:left w:val="single" w:sz="4" w:space="0" w:color="000000"/>
@@ -7774,7 +7753,7 @@
         </w:tc>
         <w:tc>
           <w:tcPr>
-            <w:tcW w:w="827" w:type="dxa"/>
+            <w:tcW w:w="828" w:type="dxa"/>
             <w:tcBorders>
               <w:top w:val="single" w:sz="4" w:space="0" w:color="000000"/>
               <w:left w:val="single" w:sz="4" w:space="0" w:color="000000"/>
@@ -7802,7 +7781,7 @@
         </w:tc>
         <w:tc>
           <w:tcPr>
-            <w:tcW w:w="1036" w:type="dxa"/>
+            <w:tcW w:w="1035" w:type="dxa"/>
             <w:tcBorders>
               <w:top w:val="single" w:sz="4" w:space="0" w:color="000000"/>
               <w:left w:val="single" w:sz="4" w:space="0" w:color="000000"/>
@@ -7830,22 +7809,13 @@
                 <w:sz w:val="20"/>
                 <w:szCs w:val="20"/>
               </w:rPr>
-              <w:t>-</w:t>
-            </w:r>
-            <w:r>
-              <w:rPr>
-                <w:rFonts w:eastAsia="Tahoma" w:cs="Tahoma" w:ascii="Tahoma" w:hAnsi="Tahoma"/>
-                <w:color w:val="000000"/>
-                <w:sz w:val="20"/>
-                <w:szCs w:val="20"/>
-              </w:rPr>
-              <w:t>0.25</w:t>
-            </w:r>
-          </w:p>
-        </w:tc>
-        <w:tc>
-          <w:tcPr>
-            <w:tcW w:w="541" w:type="dxa"/>
+              <w:t>-0.25</w:t>
+            </w:r>
+          </w:p>
+        </w:tc>
+        <w:tc>
+          <w:tcPr>
+            <w:tcW w:w="542" w:type="dxa"/>
             <w:tcBorders>
               <w:top w:val="single" w:sz="4" w:space="0" w:color="000000"/>
               <w:left w:val="single" w:sz="4" w:space="0" w:color="000000"/>
@@ -7949,7 +7919,7 @@
         <w:trPr/>
         <w:tc>
           <w:tcPr>
-            <w:tcW w:w="3537" w:type="dxa"/>
+            <w:tcW w:w="3536" w:type="dxa"/>
             <w:tcBorders>
               <w:top w:val="single" w:sz="4" w:space="0" w:color="000000"/>
               <w:left w:val="single" w:sz="4" w:space="0" w:color="000000"/>
@@ -7980,7 +7950,7 @@
         </w:tc>
         <w:tc>
           <w:tcPr>
-            <w:tcW w:w="827" w:type="dxa"/>
+            <w:tcW w:w="828" w:type="dxa"/>
             <w:tcBorders>
               <w:top w:val="single" w:sz="4" w:space="0" w:color="000000"/>
               <w:left w:val="single" w:sz="4" w:space="0" w:color="000000"/>
@@ -8004,7 +7974,7 @@
         </w:tc>
         <w:tc>
           <w:tcPr>
-            <w:tcW w:w="1036" w:type="dxa"/>
+            <w:tcW w:w="1035" w:type="dxa"/>
             <w:tcBorders>
               <w:top w:val="single" w:sz="4" w:space="0" w:color="000000"/>
               <w:left w:val="single" w:sz="4" w:space="0" w:color="000000"/>
@@ -8028,7 +7998,7 @@
         </w:tc>
         <w:tc>
           <w:tcPr>
-            <w:tcW w:w="541" w:type="dxa"/>
+            <w:tcW w:w="542" w:type="dxa"/>
             <w:tcBorders>
               <w:top w:val="single" w:sz="4" w:space="0" w:color="000000"/>
               <w:left w:val="single" w:sz="4" w:space="0" w:color="000000"/>
@@ -8091,7 +8061,7 @@
         <w:trPr/>
         <w:tc>
           <w:tcPr>
-            <w:tcW w:w="3537" w:type="dxa"/>
+            <w:tcW w:w="3536" w:type="dxa"/>
             <w:tcBorders>
               <w:top w:val="single" w:sz="4" w:space="0" w:color="000000"/>
               <w:left w:val="single" w:sz="4" w:space="0" w:color="000000"/>
@@ -8122,7 +8092,7 @@
         </w:tc>
         <w:tc>
           <w:tcPr>
-            <w:tcW w:w="827" w:type="dxa"/>
+            <w:tcW w:w="828" w:type="dxa"/>
             <w:tcBorders>
               <w:top w:val="single" w:sz="4" w:space="0" w:color="000000"/>
               <w:left w:val="single" w:sz="4" w:space="0" w:color="000000"/>
@@ -8146,7 +8116,7 @@
         </w:tc>
         <w:tc>
           <w:tcPr>
-            <w:tcW w:w="1036" w:type="dxa"/>
+            <w:tcW w:w="1035" w:type="dxa"/>
             <w:tcBorders>
               <w:top w:val="single" w:sz="4" w:space="0" w:color="000000"/>
               <w:left w:val="single" w:sz="4" w:space="0" w:color="000000"/>
@@ -8170,7 +8140,7 @@
         </w:tc>
         <w:tc>
           <w:tcPr>
-            <w:tcW w:w="541" w:type="dxa"/>
+            <w:tcW w:w="542" w:type="dxa"/>
             <w:tcBorders>
               <w:top w:val="single" w:sz="4" w:space="0" w:color="000000"/>
               <w:left w:val="single" w:sz="4" w:space="0" w:color="000000"/>
@@ -8234,7 +8204,7 @@
         <w:trPr/>
         <w:tc>
           <w:tcPr>
-            <w:tcW w:w="3537" w:type="dxa"/>
+            <w:tcW w:w="3536" w:type="dxa"/>
             <w:tcBorders>
               <w:top w:val="single" w:sz="4" w:space="0" w:color="000000"/>
               <w:left w:val="single" w:sz="4" w:space="0" w:color="000000"/>
@@ -8265,7 +8235,7 @@
         </w:tc>
         <w:tc>
           <w:tcPr>
-            <w:tcW w:w="827" w:type="dxa"/>
+            <w:tcW w:w="828" w:type="dxa"/>
             <w:tcBorders>
               <w:top w:val="single" w:sz="4" w:space="0" w:color="000000"/>
               <w:left w:val="single" w:sz="4" w:space="0" w:color="000000"/>
@@ -8289,7 +8259,7 @@
         </w:tc>
         <w:tc>
           <w:tcPr>
-            <w:tcW w:w="1036" w:type="dxa"/>
+            <w:tcW w:w="1035" w:type="dxa"/>
             <w:tcBorders>
               <w:top w:val="single" w:sz="4" w:space="0" w:color="000000"/>
               <w:left w:val="single" w:sz="4" w:space="0" w:color="000000"/>
@@ -8313,7 +8283,7 @@
         </w:tc>
         <w:tc>
           <w:tcPr>
-            <w:tcW w:w="541" w:type="dxa"/>
+            <w:tcW w:w="542" w:type="dxa"/>
             <w:tcBorders>
               <w:top w:val="single" w:sz="4" w:space="0" w:color="000000"/>
               <w:left w:val="single" w:sz="4" w:space="0" w:color="000000"/>
@@ -8377,7 +8347,7 @@
         <w:trPr/>
         <w:tc>
           <w:tcPr>
-            <w:tcW w:w="3537" w:type="dxa"/>
+            <w:tcW w:w="3536" w:type="dxa"/>
             <w:tcBorders>
               <w:top w:val="single" w:sz="4" w:space="0" w:color="000000"/>
               <w:left w:val="single" w:sz="4" w:space="0" w:color="000000"/>
@@ -8408,7 +8378,7 @@
         </w:tc>
         <w:tc>
           <w:tcPr>
-            <w:tcW w:w="827" w:type="dxa"/>
+            <w:tcW w:w="828" w:type="dxa"/>
             <w:tcBorders>
               <w:top w:val="single" w:sz="4" w:space="0" w:color="000000"/>
               <w:left w:val="single" w:sz="4" w:space="0" w:color="000000"/>
@@ -8432,7 +8402,7 @@
         </w:tc>
         <w:tc>
           <w:tcPr>
-            <w:tcW w:w="1036" w:type="dxa"/>
+            <w:tcW w:w="1035" w:type="dxa"/>
             <w:tcBorders>
               <w:top w:val="single" w:sz="4" w:space="0" w:color="000000"/>
               <w:left w:val="single" w:sz="4" w:space="0" w:color="000000"/>
@@ -8456,7 +8426,7 @@
         </w:tc>
         <w:tc>
           <w:tcPr>
-            <w:tcW w:w="541" w:type="dxa"/>
+            <w:tcW w:w="542" w:type="dxa"/>
             <w:tcBorders>
               <w:top w:val="single" w:sz="4" w:space="0" w:color="000000"/>
               <w:left w:val="single" w:sz="4" w:space="0" w:color="000000"/>
@@ -8540,7 +8510,7 @@
         <w:trPr/>
         <w:tc>
           <w:tcPr>
-            <w:tcW w:w="3537" w:type="dxa"/>
+            <w:tcW w:w="3536" w:type="dxa"/>
             <w:tcBorders>
               <w:top w:val="single" w:sz="4" w:space="0" w:color="000000"/>
               <w:left w:val="single" w:sz="4" w:space="0" w:color="000000"/>
@@ -8571,7 +8541,7 @@
         </w:tc>
         <w:tc>
           <w:tcPr>
-            <w:tcW w:w="827" w:type="dxa"/>
+            <w:tcW w:w="828" w:type="dxa"/>
             <w:tcBorders>
               <w:top w:val="single" w:sz="4" w:space="0" w:color="000000"/>
               <w:left w:val="single" w:sz="4" w:space="0" w:color="000000"/>
@@ -8595,7 +8565,7 @@
         </w:tc>
         <w:tc>
           <w:tcPr>
-            <w:tcW w:w="1036" w:type="dxa"/>
+            <w:tcW w:w="1035" w:type="dxa"/>
             <w:tcBorders>
               <w:top w:val="single" w:sz="4" w:space="0" w:color="000000"/>
               <w:left w:val="single" w:sz="4" w:space="0" w:color="000000"/>
@@ -8619,7 +8589,7 @@
         </w:tc>
         <w:tc>
           <w:tcPr>
-            <w:tcW w:w="541" w:type="dxa"/>
+            <w:tcW w:w="542" w:type="dxa"/>
             <w:tcBorders>
               <w:top w:val="single" w:sz="4" w:space="0" w:color="000000"/>
               <w:left w:val="single" w:sz="4" w:space="0" w:color="000000"/>
@@ -8682,7 +8652,7 @@
         <w:trPr/>
         <w:tc>
           <w:tcPr>
-            <w:tcW w:w="3537" w:type="dxa"/>
+            <w:tcW w:w="3536" w:type="dxa"/>
             <w:tcBorders>
               <w:top w:val="single" w:sz="4" w:space="0" w:color="000000"/>
               <w:left w:val="single" w:sz="4" w:space="0" w:color="000000"/>
@@ -8713,7 +8683,7 @@
         </w:tc>
         <w:tc>
           <w:tcPr>
-            <w:tcW w:w="827" w:type="dxa"/>
+            <w:tcW w:w="828" w:type="dxa"/>
             <w:tcBorders>
               <w:top w:val="single" w:sz="4" w:space="0" w:color="000000"/>
               <w:left w:val="single" w:sz="4" w:space="0" w:color="000000"/>
@@ -8736,7 +8706,7 @@
         </w:tc>
         <w:tc>
           <w:tcPr>
-            <w:tcW w:w="1036" w:type="dxa"/>
+            <w:tcW w:w="1035" w:type="dxa"/>
             <w:tcBorders>
               <w:top w:val="single" w:sz="4" w:space="0" w:color="000000"/>
               <w:left w:val="single" w:sz="4" w:space="0" w:color="000000"/>
@@ -8759,7 +8729,7 @@
         </w:tc>
         <w:tc>
           <w:tcPr>
-            <w:tcW w:w="541" w:type="dxa"/>
+            <w:tcW w:w="542" w:type="dxa"/>
             <w:tcBorders>
               <w:top w:val="single" w:sz="4" w:space="0" w:color="000000"/>
               <w:left w:val="single" w:sz="4" w:space="0" w:color="000000"/>
@@ -8846,23 +8816,12 @@
           <w:szCs w:val="22"/>
           <w:lang w:val="en-US" w:eastAsia="zh-CN" w:bidi="hi-IN"/>
         </w:rPr>
-        <w:t xml:space="preserve">Tổng điểm tự đánh giá: </w:t>
-      </w:r>
-      <w:r>
-        <w:rPr>
-          <w:rFonts w:eastAsia="Calibri" w:cs="Calibri"/>
-          <w:color w:val="auto"/>
-          <w:kern w:val="0"/>
-          <w:sz w:val="22"/>
-          <w:szCs w:val="22"/>
-          <w:lang w:val="en-US" w:eastAsia="zh-CN" w:bidi="hi-IN"/>
-        </w:rPr>
-        <w:t>9đ</w:t>
+        <w:t>Tổng điểm tự đánh giá: 9đ</w:t>
       </w:r>
     </w:p>
     <w:sectPr>
-      <w:headerReference w:type="default" r:id="rId2"/>
-      <w:footerReference w:type="default" r:id="rId3"/>
+      <w:headerReference w:type="default" r:id="rId4"/>
+      <w:footerReference w:type="default" r:id="rId5"/>
       <w:type w:val="nextPage"/>
       <w:pgSz w:w="11906" w:h="16838"/>
       <w:pgMar w:left="1134" w:right="1134" w:gutter="0" w:header="720" w:top="1135" w:footer="404" w:bottom="993"/>
@@ -9285,6 +9244,22 @@
     <w:rsid w:val="00eb0aa0"/>
     <w:rPr/>
   </w:style>
+  <w:style w:type="character" w:styleId="InternetLink">
+    <w:name w:val="Hyperlink"/>
+    <w:rPr>
+      <w:color w:val="000080"/>
+      <w:u w:val="single"/>
+      <w:lang w:val="zxx" w:eastAsia="zxx" w:bidi="zxx"/>
+    </w:rPr>
+  </w:style>
+  <w:style w:type="character" w:styleId="VisitedInternetLink">
+    <w:name w:val="FollowedHyperlink"/>
+    <w:rPr>
+      <w:color w:val="800000"/>
+      <w:u w:val="single"/>
+      <w:lang w:val="zxx" w:eastAsia="zxx" w:bidi="zxx"/>
+    </w:rPr>
+  </w:style>
   <w:style w:type="paragraph" w:styleId="Heading">
     <w:name w:val="Heading"/>
     <w:basedOn w:val="Normal"/>
@@ -9437,6 +9412,29 @@
       <w:spacing w:lineRule="auto" w:line="240" w:before="0" w:after="0"/>
     </w:pPr>
     <w:rPr/>
+  </w:style>
+  <w:style w:type="paragraph" w:styleId="TableContents">
+    <w:name w:val="Table Contents"/>
+    <w:basedOn w:val="Normal"/>
+    <w:qFormat/>
+    <w:pPr>
+      <w:widowControl w:val="false"/>
+      <w:suppressLineNumbers/>
+    </w:pPr>
+    <w:rPr/>
+  </w:style>
+  <w:style w:type="paragraph" w:styleId="TableHeading">
+    <w:name w:val="Table Heading"/>
+    <w:basedOn w:val="TableContents"/>
+    <w:qFormat/>
+    <w:pPr>
+      <w:suppressLineNumbers/>
+      <w:jc w:val="center"/>
+    </w:pPr>
+    <w:rPr>
+      <w:b/>
+      <w:bCs/>
+    </w:rPr>
   </w:style>
   <w:style w:type="numbering" w:styleId="NoList" w:default="1">
     <w:name w:val="No List"/>

</xml_diff>